<commit_message>
Update: latest changes in RNN project
</commit_message>
<xml_diff>
--- a/گزارش_تمرین_پنجم.docx
+++ b/گزارش_تمرین_پنجم.docx
@@ -291,10 +291,6 @@
                             <w:jc w:val="center"/>
                             <w:rPr>
                               <w:rFonts w:cs="B Nazanin"/>
-                              <w:caps/>
-                              <w:sz w:val="28"/>
-                              <w:szCs w:val="28"/>
-                              <w:rtl/>
                               <w:lang w:bidi="fa-IR"/>
                             </w:rPr>
                           </w:pPr>
@@ -307,28 +303,7 @@
                               <w:rtl/>
                               <w:lang w:bidi="fa-IR"/>
                             </w:rPr>
-                            <w:t>تحلیل تجربی تنش</w:t>
-                          </w:r>
-                        </w:p>
-                        <w:p>
-                          <w:pPr>
-                            <w:pStyle w:val="NoSpacing"/>
-                            <w:jc w:val="center"/>
-                            <w:rPr>
-                              <w:rFonts w:cs="B Nazanin"/>
-                              <w:lang w:bidi="fa-IR"/>
-                            </w:rPr>
-                          </w:pPr>
-                          <w:r>
-                            <w:rPr>
-                              <w:rFonts w:cs="B Nazanin" w:hint="cs"/>
-                              <w:caps/>
-                              <w:sz w:val="28"/>
-                              <w:szCs w:val="28"/>
-                              <w:rtl/>
-                              <w:lang w:bidi="fa-IR"/>
-                            </w:rPr>
-                            <w:t>ترجمه مقاله</w:t>
+                            <w:t>هوش مصنوعی</w:t>
                           </w:r>
                         </w:p>
                       </w:txbxContent>
@@ -495,15 +470,6 @@
       </w:r>
       <w:r>
         <w:rPr>
-          <w:rFonts w:asciiTheme="majorBidi" w:hAnsiTheme="majorBidi" w:cs="B Nazanin"/>
-          <w:sz w:val="32"/>
-          <w:szCs w:val="32"/>
-          <w:rtl/>
-        </w:rPr>
-        <w:t xml:space="preserve">بارگذاری شده </w:t>
-      </w:r>
-      <w:r>
-        <w:rPr>
           <w:rFonts w:asciiTheme="majorBidi" w:hAnsiTheme="majorBidi" w:cs="B Nazanin" w:hint="cs"/>
           <w:sz w:val="32"/>
           <w:szCs w:val="32"/>
@@ -534,11 +500,39 @@
       <w:r>
         <w:rPr>
           <w:rFonts w:asciiTheme="majorBidi" w:hAnsiTheme="majorBidi" w:cs="B Nazanin" w:hint="cs"/>
-          <w:sz w:val="32"/>
-          <w:szCs w:val="32"/>
-          <w:rtl/>
-        </w:rPr>
-        <w:t xml:space="preserve">) </w:t>
+          <w:sz w:val="28"/>
+          <w:szCs w:val="28"/>
+          <w:rtl/>
+        </w:rPr>
+        <w:t>)</w:t>
+      </w:r>
+      <w:r>
+        <w:rPr>
+          <w:rFonts w:asciiTheme="majorBidi" w:hAnsiTheme="majorBidi" w:cs="B Nazanin" w:hint="cs"/>
+          <w:sz w:val="32"/>
+          <w:szCs w:val="32"/>
+          <w:rtl/>
+          <w:lang w:bidi="fa-IR"/>
+        </w:rPr>
+        <w:t xml:space="preserve"> </w:t>
+      </w:r>
+      <w:r>
+        <w:rPr>
+          <w:rFonts w:asciiTheme="majorBidi" w:hAnsiTheme="majorBidi" w:cs="B Nazanin"/>
+          <w:sz w:val="32"/>
+          <w:szCs w:val="32"/>
+          <w:rtl/>
+        </w:rPr>
+        <w:t>بارگذاری شده</w:t>
+      </w:r>
+      <w:r>
+        <w:rPr>
+          <w:rFonts w:asciiTheme="majorBidi" w:hAnsiTheme="majorBidi" w:cs="B Nazanin" w:hint="cs"/>
+          <w:sz w:val="32"/>
+          <w:szCs w:val="32"/>
+          <w:rtl/>
+        </w:rPr>
+        <w:t xml:space="preserve"> </w:t>
       </w:r>
       <w:r>
         <w:rPr>
@@ -574,25 +568,7 @@
           <w:szCs w:val="32"/>
           <w:rtl/>
         </w:rPr>
-        <w:t xml:space="preserve">پوشه‌ی ارائه‌شده شامل موارد </w:t>
-      </w:r>
-      <w:r>
-        <w:rPr>
-          <w:rFonts w:asciiTheme="majorBidi" w:hAnsiTheme="majorBidi" w:cs="B Nazanin" w:hint="cs"/>
-          <w:sz w:val="32"/>
-          <w:szCs w:val="32"/>
-          <w:rtl/>
-        </w:rPr>
-        <w:t xml:space="preserve"> </w:t>
-      </w:r>
-      <w:r>
-        <w:rPr>
-          <w:rFonts w:asciiTheme="majorBidi" w:hAnsiTheme="majorBidi" w:cs="B Nazanin"/>
-          <w:sz w:val="32"/>
-          <w:szCs w:val="32"/>
-          <w:rtl/>
-        </w:rPr>
-        <w:t xml:space="preserve">فایل‌های کد با فرمت‌های </w:t>
+        <w:t xml:space="preserve">پوشه‌ی ارائه‌شده شامل موارد فایل‌های کد با فرمت‌های </w:t>
       </w:r>
       <w:r>
         <w:rPr>
@@ -624,37 +600,11 @@
       <w:r>
         <w:rPr>
           <w:rFonts w:asciiTheme="majorBidi" w:hAnsiTheme="majorBidi" w:cs="B Nazanin"/>
-          <w:sz w:val="28"/>
-          <w:szCs w:val="28"/>
-        </w:rPr>
-        <w:t xml:space="preserve"> </w:t>
-      </w:r>
-      <w:r>
-        <w:rPr>
-          <w:rFonts w:asciiTheme="majorBidi" w:hAnsiTheme="majorBidi" w:cs="B Nazanin"/>
-          <w:sz w:val="32"/>
-          <w:szCs w:val="32"/>
-          <w:rtl/>
-        </w:rPr>
-        <w:t>و</w:t>
-      </w:r>
-      <w:r>
-        <w:rPr>
-          <w:rFonts w:asciiTheme="majorBidi" w:hAnsiTheme="majorBidi" w:cs="B Nazanin" w:hint="cs"/>
-          <w:sz w:val="32"/>
-          <w:szCs w:val="32"/>
-          <w:rtl/>
-        </w:rPr>
-        <w:t xml:space="preserve"> </w:t>
-      </w:r>
-      <w:r>
-        <w:rPr>
-          <w:rFonts w:asciiTheme="majorBidi" w:hAnsiTheme="majorBidi" w:cs="B Nazanin"/>
-          <w:sz w:val="32"/>
-          <w:szCs w:val="32"/>
-          <w:rtl/>
-        </w:rPr>
-        <w:t xml:space="preserve"> </w:t>
+          <w:sz w:val="32"/>
+          <w:szCs w:val="32"/>
+          <w:rtl/>
+        </w:rPr>
+        <w:t xml:space="preserve">و </w:t>
       </w:r>
       <w:r>
         <w:rPr>
@@ -3296,7 +3246,7 @@
           <w:noProof/>
         </w:rPr>
         <w:pict w14:anchorId="664CF36F">
-          <v:shape id="_x0000_s1060" type="#_x0000_t202" style="position:absolute;left:0;text-align:left;margin-left:46.65pt;margin-top:-11.3pt;width:370.3pt;height:26.5pt;z-index:251655680;mso-position-horizontal-relative:text;mso-position-vertical-relative:text" stroked="f">
+          <v:shape id="_x0000_s1060" type="#_x0000_t202" style="position:absolute;left:0;text-align:left;margin-left:44.8pt;margin-top:2.1pt;width:370.3pt;height:18.65pt;z-index:251655680;mso-position-horizontal-relative:text;mso-position-vertical-relative:text" stroked="f">
             <v:textbox style="mso-next-textbox:#_x0000_s1060" inset="0,0,0,0">
               <w:txbxContent>
                 <w:p>
@@ -7887,7 +7837,7 @@
           <w:szCs w:val="32"/>
           <w:rtl/>
         </w:rPr>
-        <w:t xml:space="preserve">ابتدا ویژگی‌های منتخب با استفاده از روش </w:t>
+        <w:t>ابتدا ویژگی‌های منتخب با استفاده از روش</w:t>
       </w:r>
       <w:proofErr w:type="spellStart"/>
       <w:r>
@@ -8035,6 +7985,16 @@
       </w:r>
       <w:r>
         <w:rPr>
+          <w:rFonts w:asciiTheme="majorBidi" w:hAnsiTheme="majorBidi" w:cs="B Nazanin" w:hint="cs"/>
+          <w:sz w:val="32"/>
+          <w:szCs w:val="32"/>
+          <w:rtl/>
+          <w:lang w:bidi="fa-IR"/>
+        </w:rPr>
+        <w:t xml:space="preserve"> </w:t>
+      </w:r>
+      <w:r>
+        <w:rPr>
           <w:rFonts w:asciiTheme="majorBidi" w:hAnsiTheme="majorBidi" w:cs="B Nazanin"/>
           <w:sz w:val="32"/>
           <w:szCs w:val="32"/>
@@ -8082,6 +8042,15 @@
           <w:rFonts w:asciiTheme="majorBidi" w:hAnsiTheme="majorBidi" w:cs="B Nazanin"/>
           <w:sz w:val="32"/>
           <w:szCs w:val="32"/>
+        </w:rPr>
+        <w:t xml:space="preserve"> </w:t>
+      </w:r>
+      <w:r>
+        <w:rPr>
+          <w:rFonts w:asciiTheme="majorBidi" w:hAnsiTheme="majorBidi" w:cs="B Nazanin" w:hint="cs"/>
+          <w:sz w:val="32"/>
+          <w:szCs w:val="32"/>
+          <w:rtl/>
         </w:rPr>
         <w:t xml:space="preserve"> </w:t>
       </w:r>
@@ -8264,6 +8233,15 @@
       </w:r>
       <w:r>
         <w:rPr>
+          <w:rFonts w:asciiTheme="majorBidi" w:hAnsiTheme="majorBidi" w:cs="B Nazanin" w:hint="cs"/>
+          <w:sz w:val="32"/>
+          <w:szCs w:val="32"/>
+          <w:rtl/>
+        </w:rPr>
+        <w:t xml:space="preserve"> </w:t>
+      </w:r>
+      <w:r>
+        <w:rPr>
           <w:rFonts w:asciiTheme="majorBidi" w:hAnsiTheme="majorBidi" w:cs="B Nazanin"/>
           <w:sz w:val="28"/>
           <w:szCs w:val="28"/>
@@ -8396,24 +8374,7 @@
           <w:szCs w:val="32"/>
           <w:rtl/>
         </w:rPr>
-        <w:t xml:space="preserve"> </w:t>
-      </w:r>
-      <w:r>
-        <w:rPr>
-          <w:rFonts w:asciiTheme="majorBidi" w:hAnsiTheme="majorBidi" w:cs="B Nazanin"/>
-          <w:sz w:val="32"/>
-          <w:szCs w:val="32"/>
-        </w:rPr>
-        <w:t xml:space="preserve"> </w:t>
-      </w:r>
-      <w:r>
-        <w:rPr>
-          <w:rFonts w:asciiTheme="majorBidi" w:hAnsiTheme="majorBidi" w:cs="B Nazanin"/>
-          <w:sz w:val="32"/>
-          <w:szCs w:val="32"/>
-          <w:rtl/>
-        </w:rPr>
-        <w:t>و ساختارهای ترکیبی فراهم کرده است</w:t>
+        <w:t xml:space="preserve"> و ساختارهای ترکیبی فراهم کرده است</w:t>
       </w:r>
       <w:r>
         <w:rPr>
@@ -10725,7 +10686,7 @@
             <v:path o:extrusionok="f" gradientshapeok="t" o:connecttype="rect"/>
             <o:lock v:ext="edit" aspectratio="t"/>
           </v:shapetype>
-          <v:shape id="_x0000_i1027" type="#_x0000_t75" style="width:370.5pt;height:433.5pt">
+          <v:shape id="_x0000_i1027" type="#_x0000_t75" style="width:370.85pt;height:434.05pt">
             <v:imagedata croptop="-65520f" cropbottom="65520f"/>
           </v:shape>
         </w:pict>
@@ -11323,15 +11284,6 @@
           <w:sz w:val="32"/>
           <w:szCs w:val="32"/>
           <w:rtl/>
-          <w:lang w:bidi="fa-IR"/>
-        </w:rPr>
-        <w:t xml:space="preserve"> </w:t>
-      </w:r>
-      <w:r>
-        <w:rPr>
-          <w:rFonts w:asciiTheme="majorBidi" w:hAnsiTheme="majorBidi" w:cs="B Nazanin"/>
-          <w:sz w:val="32"/>
-          <w:szCs w:val="32"/>
           <w:lang w:bidi="fa-IR"/>
         </w:rPr>
         <w:t xml:space="preserve"> </w:t>
@@ -13180,7 +13132,7 @@
           <w:lang w:bidi="fa-IR"/>
         </w:rPr>
         <w:pict w14:anchorId="54E8B10E">
-          <v:shape id="_x0000_i1028" type="#_x0000_t75" style="width:447.75pt;height:299.25pt">
+          <v:shape id="_x0000_i1028" type="#_x0000_t75" style="width:447.6pt;height:299.55pt">
             <v:imagedata croptop="-65520f" cropbottom="65520f"/>
           </v:shape>
         </w:pict>
@@ -17736,7 +17688,7 @@
       </w:tr>
       <w:tr>
         <w:trPr>
-          <w:trHeight w:val="1241"/>
+          <w:trHeight w:val="485"/>
         </w:trPr>
         <w:tc>
           <w:tcPr>
@@ -17744,22 +17696,6 @@
             <w:shd w:val="clear" w:color="auto" w:fill="8EAADB" w:themeFill="accent1" w:themeFillTint="99"/>
             <w:hideMark/>
           </w:tcPr>
-          <w:p>
-            <w:pPr>
-              <w:spacing w:before="100" w:beforeAutospacing="1" w:after="100" w:afterAutospacing="1"/>
-              <w:ind w:firstLine="0"/>
-              <w:jc w:val="center"/>
-              <w:rPr>
-                <w:rFonts w:asciiTheme="majorBidi" w:eastAsia="Times New Roman" w:hAnsiTheme="majorBidi" w:cs="B Nazanin"/>
-                <w:b/>
-                <w:bCs/>
-                <w:kern w:val="0"/>
-                <w:sz w:val="28"/>
-                <w:szCs w:val="28"/>
-                <w14:ligatures w14:val="none"/>
-              </w:rPr>
-            </w:pPr>
-          </w:p>
           <w:p>
             <w:pPr>
               <w:spacing w:before="100" w:beforeAutospacing="1" w:after="100" w:afterAutospacing="1"/>
@@ -17798,40 +17734,36 @@
               <w:bidi w:val="0"/>
               <w:spacing w:before="100" w:beforeAutospacing="1" w:after="100" w:afterAutospacing="1"/>
               <w:ind w:firstLine="0"/>
-              <w:rPr>
-                <w:rFonts w:asciiTheme="majorBidi" w:eastAsia="Times New Roman" w:hAnsiTheme="majorBidi" w:cs="B Nazanin"/>
-                <w:kern w:val="0"/>
-                <w:rtl/>
-                <w14:ligatures w14:val="none"/>
-              </w:rPr>
-            </w:pPr>
-            <w:r>
+              <w:jc w:val="center"/>
               <w:rPr>
                 <w:rFonts w:asciiTheme="majorBidi" w:eastAsia="Times New Roman" w:hAnsiTheme="majorBidi" w:cs="B Nazanin"/>
                 <w:kern w:val="0"/>
                 <w14:ligatures w14:val="none"/>
               </w:rPr>
-              <w:t>filters1 = 128</w:t>
-            </w:r>
-          </w:p>
-          <w:p>
-            <w:pPr>
-              <w:bidi w:val="0"/>
-              <w:spacing w:before="100" w:beforeAutospacing="1" w:after="100" w:afterAutospacing="1"/>
-              <w:ind w:firstLine="0"/>
+            </w:pPr>
+            <w:r>
               <w:rPr>
                 <w:rFonts w:asciiTheme="majorBidi" w:eastAsia="Times New Roman" w:hAnsiTheme="majorBidi" w:cs="B Nazanin"/>
                 <w:kern w:val="0"/>
                 <w14:ligatures w14:val="none"/>
               </w:rPr>
-            </w:pPr>
+              <w:t>filters1</w:t>
+            </w:r>
             <w:r>
               <w:rPr>
                 <w:rFonts w:asciiTheme="majorBidi" w:eastAsia="Times New Roman" w:hAnsiTheme="majorBidi" w:cs="B Nazanin"/>
                 <w:kern w:val="0"/>
                 <w14:ligatures w14:val="none"/>
               </w:rPr>
-              <w:t>filters2 = 128</w:t>
+              <w:t>,2</w:t>
+            </w:r>
+            <w:r>
+              <w:rPr>
+                <w:rFonts w:asciiTheme="majorBidi" w:eastAsia="Times New Roman" w:hAnsiTheme="majorBidi" w:cs="B Nazanin"/>
+                <w:kern w:val="0"/>
+                <w14:ligatures w14:val="none"/>
+              </w:rPr>
+              <w:t xml:space="preserve"> = 128</w:t>
             </w:r>
           </w:p>
         </w:tc>
@@ -17853,19 +17785,6 @@
                 <w14:ligatures w14:val="none"/>
               </w:rPr>
             </w:pPr>
-          </w:p>
-          <w:p>
-            <w:pPr>
-              <w:bidi w:val="0"/>
-              <w:spacing w:before="100" w:beforeAutospacing="1" w:after="100" w:afterAutospacing="1"/>
-              <w:ind w:firstLine="0"/>
-              <w:jc w:val="center"/>
-              <w:rPr>
-                <w:rFonts w:asciiTheme="majorBidi" w:eastAsia="Times New Roman" w:hAnsiTheme="majorBidi" w:cs="B Nazanin"/>
-                <w:kern w:val="0"/>
-                <w14:ligatures w14:val="none"/>
-              </w:rPr>
-            </w:pPr>
             <w:r>
               <w:rPr>
                 <w:rFonts w:asciiTheme="majorBidi" w:eastAsia="Times New Roman" w:hAnsiTheme="majorBidi" w:cs="B Nazanin"/>
@@ -17882,18 +17801,6 @@
             <w:shd w:val="clear" w:color="auto" w:fill="D9E2F3" w:themeFill="accent1" w:themeFillTint="33"/>
             <w:hideMark/>
           </w:tcPr>
-          <w:p>
-            <w:pPr>
-              <w:bidi w:val="0"/>
-              <w:spacing w:before="100" w:beforeAutospacing="1" w:after="100" w:afterAutospacing="1"/>
-              <w:ind w:firstLine="0"/>
-              <w:rPr>
-                <w:rFonts w:asciiTheme="majorBidi" w:eastAsia="Times New Roman" w:hAnsiTheme="majorBidi" w:cs="B Nazanin"/>
-                <w:kern w:val="0"/>
-                <w14:ligatures w14:val="none"/>
-              </w:rPr>
-            </w:pPr>
-          </w:p>
           <w:p>
             <w:pPr>
               <w:bidi w:val="0"/>
@@ -17950,19 +17857,6 @@
                 <w14:ligatures w14:val="none"/>
               </w:rPr>
             </w:pPr>
-          </w:p>
-          <w:p>
-            <w:pPr>
-              <w:bidi w:val="0"/>
-              <w:spacing w:before="100" w:beforeAutospacing="1" w:after="100" w:afterAutospacing="1"/>
-              <w:ind w:firstLine="0"/>
-              <w:jc w:val="center"/>
-              <w:rPr>
-                <w:rFonts w:asciiTheme="majorBidi" w:eastAsia="Times New Roman" w:hAnsiTheme="majorBidi" w:cs="B Nazanin"/>
-                <w:kern w:val="0"/>
-                <w14:ligatures w14:val="none"/>
-              </w:rPr>
-            </w:pPr>
             <w:r>
               <w:rPr>
                 <w:rFonts w:asciiTheme="majorBidi" w:eastAsia="Times New Roman" w:hAnsiTheme="majorBidi" w:cs="B Nazanin"/>
@@ -17991,19 +17885,6 @@
                 <w14:ligatures w14:val="none"/>
               </w:rPr>
             </w:pPr>
-          </w:p>
-          <w:p>
-            <w:pPr>
-              <w:bidi w:val="0"/>
-              <w:spacing w:before="100" w:beforeAutospacing="1" w:after="100" w:afterAutospacing="1"/>
-              <w:ind w:firstLine="0"/>
-              <w:jc w:val="center"/>
-              <w:rPr>
-                <w:rFonts w:asciiTheme="majorBidi" w:eastAsia="Times New Roman" w:hAnsiTheme="majorBidi" w:cs="B Nazanin"/>
-                <w:kern w:val="0"/>
-                <w14:ligatures w14:val="none"/>
-              </w:rPr>
-            </w:pPr>
             <w:r>
               <w:rPr>
                 <w:rFonts w:asciiTheme="majorBidi" w:eastAsia="Times New Roman" w:hAnsiTheme="majorBidi" w:cs="B Nazanin"/>
@@ -18036,19 +17917,6 @@
             <w:shd w:val="clear" w:color="auto" w:fill="D9E2F3" w:themeFill="accent1" w:themeFillTint="33"/>
             <w:hideMark/>
           </w:tcPr>
-          <w:p>
-            <w:pPr>
-              <w:bidi w:val="0"/>
-              <w:spacing w:before="100" w:beforeAutospacing="1" w:after="100" w:afterAutospacing="1"/>
-              <w:ind w:firstLine="0"/>
-              <w:jc w:val="center"/>
-              <w:rPr>
-                <w:rFonts w:asciiTheme="majorBidi" w:eastAsia="Times New Roman" w:hAnsiTheme="majorBidi" w:cs="B Nazanin"/>
-                <w:kern w:val="0"/>
-                <w14:ligatures w14:val="none"/>
-              </w:rPr>
-            </w:pPr>
-          </w:p>
           <w:p>
             <w:pPr>
               <w:bidi w:val="0"/>
@@ -20786,16 +20654,6 @@
           <w:kern w:val="0"/>
           <w:sz w:val="32"/>
           <w:szCs w:val="32"/>
-          <w14:ligatures w14:val="none"/>
-        </w:rPr>
-        <w:t xml:space="preserve"> </w:t>
-      </w:r>
-      <w:r>
-        <w:rPr>
-          <w:rFonts w:asciiTheme="majorBidi" w:eastAsia="Times New Roman" w:hAnsiTheme="majorBidi" w:cs="B Nazanin"/>
-          <w:kern w:val="0"/>
-          <w:sz w:val="32"/>
-          <w:szCs w:val="32"/>
           <w:rtl/>
           <w14:ligatures w14:val="none"/>
         </w:rPr>
@@ -20818,16 +20676,6 @@
           <w:sz w:val="28"/>
           <w:szCs w:val="28"/>
           <w:rtl/>
-          <w14:ligatures w14:val="none"/>
-        </w:rPr>
-        <w:t xml:space="preserve"> </w:t>
-      </w:r>
-      <w:r>
-        <w:rPr>
-          <w:rFonts w:asciiTheme="majorBidi" w:eastAsia="Times New Roman" w:hAnsiTheme="majorBidi" w:cs="B Nazanin"/>
-          <w:kern w:val="0"/>
-          <w:sz w:val="32"/>
-          <w:szCs w:val="32"/>
           <w14:ligatures w14:val="none"/>
         </w:rPr>
         <w:t xml:space="preserve"> </w:t>
@@ -21000,16 +20848,6 @@
           <w:kern w:val="0"/>
           <w:sz w:val="32"/>
           <w:szCs w:val="32"/>
-          <w14:ligatures w14:val="none"/>
-        </w:rPr>
-        <w:t xml:space="preserve"> </w:t>
-      </w:r>
-      <w:r>
-        <w:rPr>
-          <w:rFonts w:asciiTheme="majorBidi" w:eastAsia="Times New Roman" w:hAnsiTheme="majorBidi" w:cs="B Nazanin"/>
-          <w:kern w:val="0"/>
-          <w:sz w:val="32"/>
-          <w:szCs w:val="32"/>
           <w:rtl/>
           <w14:ligatures w14:val="none"/>
         </w:rPr>
@@ -21032,16 +20870,6 @@
           <w:sz w:val="32"/>
           <w:szCs w:val="32"/>
           <w:rtl/>
-          <w14:ligatures w14:val="none"/>
-        </w:rPr>
-        <w:t xml:space="preserve"> </w:t>
-      </w:r>
-      <w:r>
-        <w:rPr>
-          <w:rFonts w:asciiTheme="majorBidi" w:eastAsia="Times New Roman" w:hAnsiTheme="majorBidi" w:cs="B Nazanin"/>
-          <w:kern w:val="0"/>
-          <w:sz w:val="32"/>
-          <w:szCs w:val="32"/>
           <w14:ligatures w14:val="none"/>
         </w:rPr>
         <w:t xml:space="preserve"> </w:t>
@@ -21629,6 +21457,21 @@
         </w:rPr>
         <w:t>.</w:t>
       </w:r>
+    </w:p>
+    <w:p>
+      <w:pPr>
+        <w:spacing w:before="100" w:beforeAutospacing="1" w:after="100" w:afterAutospacing="1"/>
+        <w:ind w:firstLine="0"/>
+        <w:jc w:val="both"/>
+        <w:rPr>
+          <w:rFonts w:asciiTheme="majorBidi" w:eastAsia="Times New Roman" w:hAnsiTheme="majorBidi" w:cs="B Nazanin"/>
+          <w:kern w:val="0"/>
+          <w:sz w:val="32"/>
+          <w:szCs w:val="32"/>
+          <w:rtl/>
+          <w14:ligatures w14:val="none"/>
+        </w:rPr>
+      </w:pPr>
       <w:r>
         <w:rPr>
           <w:rFonts w:asciiTheme="majorBidi" w:eastAsia="Times New Roman" w:hAnsiTheme="majorBidi" w:cs="B Nazanin" w:hint="cs"/>
@@ -21639,6 +21482,149 @@
           <w14:ligatures w14:val="none"/>
         </w:rPr>
         <w:t xml:space="preserve"> </w:t>
+      </w:r>
+    </w:p>
+    <w:p>
+      <w:pPr>
+        <w:pStyle w:val="Caption"/>
+        <w:keepNext/>
+        <w:jc w:val="center"/>
+        <w:rPr>
+          <w:rFonts w:cs="B Nazanin" w:hint="cs"/>
+          <w:i w:val="0"/>
+          <w:iCs w:val="0"/>
+          <w:sz w:val="22"/>
+          <w:szCs w:val="22"/>
+          <w:rtl/>
+          <w:lang w:bidi="fa-IR"/>
+        </w:rPr>
+      </w:pPr>
+      <w:r>
+        <w:rPr>
+          <w:rFonts w:cs="B Nazanin"/>
+          <w:i w:val="0"/>
+          <w:iCs w:val="0"/>
+          <w:sz w:val="22"/>
+          <w:szCs w:val="22"/>
+          <w:rtl/>
+        </w:rPr>
+        <w:lastRenderedPageBreak/>
+        <w:t>جدو</w:t>
+      </w:r>
+      <w:r>
+        <w:rPr>
+          <w:rFonts w:cs="B Nazanin"/>
+          <w:i w:val="0"/>
+          <w:iCs w:val="0"/>
+          <w:color w:val="auto"/>
+          <w:sz w:val="22"/>
+          <w:szCs w:val="22"/>
+          <w:rtl/>
+        </w:rPr>
+        <w:t>ل</w:t>
+      </w:r>
+      <w:r>
+        <w:rPr>
+          <w:rFonts w:cs="B Nazanin"/>
+          <w:i w:val="0"/>
+          <w:iCs w:val="0"/>
+          <w:color w:val="auto"/>
+          <w:sz w:val="22"/>
+          <w:szCs w:val="22"/>
+        </w:rPr>
+        <w:t xml:space="preserve"> </w:t>
+      </w:r>
+      <w:r>
+        <w:rPr>
+          <w:rFonts w:cs="B Nazanin"/>
+          <w:i w:val="0"/>
+          <w:iCs w:val="0"/>
+          <w:color w:val="auto"/>
+          <w:sz w:val="22"/>
+          <w:szCs w:val="22"/>
+        </w:rPr>
+        <w:fldChar w:fldCharType="begin"/>
+      </w:r>
+      <w:r>
+        <w:rPr>
+          <w:rFonts w:cs="B Nazanin"/>
+          <w:i w:val="0"/>
+          <w:iCs w:val="0"/>
+          <w:color w:val="auto"/>
+          <w:sz w:val="22"/>
+          <w:szCs w:val="22"/>
+        </w:rPr>
+        <w:instrText xml:space="preserve"> SEQ </w:instrText>
+      </w:r>
+      <w:r>
+        <w:rPr>
+          <w:rFonts w:cs="B Nazanin"/>
+          <w:i w:val="0"/>
+          <w:iCs w:val="0"/>
+          <w:color w:val="auto"/>
+          <w:sz w:val="22"/>
+          <w:szCs w:val="22"/>
+          <w:rtl/>
+        </w:rPr>
+        <w:instrText>جدول</w:instrText>
+      </w:r>
+      <w:r>
+        <w:rPr>
+          <w:rFonts w:cs="B Nazanin"/>
+          <w:i w:val="0"/>
+          <w:iCs w:val="0"/>
+          <w:color w:val="auto"/>
+          <w:sz w:val="22"/>
+          <w:szCs w:val="22"/>
+        </w:rPr>
+        <w:instrText xml:space="preserve"> \* ARABIC </w:instrText>
+      </w:r>
+      <w:r>
+        <w:rPr>
+          <w:rFonts w:cs="B Nazanin"/>
+          <w:i w:val="0"/>
+          <w:iCs w:val="0"/>
+          <w:color w:val="auto"/>
+          <w:sz w:val="22"/>
+          <w:szCs w:val="22"/>
+        </w:rPr>
+        <w:fldChar w:fldCharType="separate"/>
+      </w:r>
+      <w:r>
+        <w:rPr>
+          <w:rFonts w:cs="B Nazanin"/>
+          <w:i w:val="0"/>
+          <w:iCs w:val="0"/>
+          <w:noProof/>
+          <w:color w:val="auto"/>
+          <w:sz w:val="22"/>
+          <w:szCs w:val="22"/>
+        </w:rPr>
+        <w:t>2</w:t>
+      </w:r>
+      <w:r>
+        <w:rPr>
+          <w:rFonts w:cs="B Nazanin"/>
+          <w:i w:val="0"/>
+          <w:iCs w:val="0"/>
+          <w:color w:val="auto"/>
+          <w:sz w:val="22"/>
+          <w:szCs w:val="22"/>
+        </w:rPr>
+        <w:fldChar w:fldCharType="end"/>
+      </w:r>
+      <w:r>
+        <w:rPr>
+          <w:rFonts w:cs="B Nazanin" w:hint="cs"/>
+          <w:i w:val="0"/>
+          <w:iCs w:val="0"/>
+          <w:color w:val="auto"/>
+          <w:sz w:val="22"/>
+          <w:szCs w:val="22"/>
+          <w:rtl/>
+          <w:lang w:bidi="fa-IR"/>
+        </w:rPr>
+        <w:t>، حالت‌های مختلف با هایپرپارامترهای متفاوت</w:t>
       </w:r>
     </w:p>
     <w:tbl>
@@ -22375,7 +22361,6 @@
                 <w:szCs w:val="28"/>
                 <w14:ligatures w14:val="none"/>
               </w:rPr>
-              <w:lastRenderedPageBreak/>
               <w:t>LSTM</w:t>
             </w:r>
           </w:p>
@@ -26689,6 +26674,7 @@
           <w:szCs w:val="32"/>
           <w:rtl/>
         </w:rPr>
+        <w:lastRenderedPageBreak/>
         <w:t xml:space="preserve">پیاده‌سازی مدل ترکیبی </w:t>
       </w:r>
       <w:r>
@@ -27004,17 +26990,7 @@
           <w:szCs w:val="32"/>
           <w:rtl/>
         </w:rPr>
-        <w:t xml:space="preserve">ابعاد کاهش یافته و </w:t>
-      </w:r>
-      <w:r>
-        <w:rPr>
-          <w:rFonts w:asciiTheme="majorBidi" w:hAnsiTheme="majorBidi" w:cs="B Nazanin"/>
-          <w:sz w:val="32"/>
-          <w:szCs w:val="32"/>
-          <w:rtl/>
-        </w:rPr>
-        <w:lastRenderedPageBreak/>
-        <w:t>خروجی به لایه</w:t>
+        <w:t>ابعاد کاهش یافته و خروجی به لایه</w:t>
       </w:r>
       <w:r>
         <w:rPr>
@@ -27418,6 +27394,1451 @@
           <w:rtl/>
         </w:rPr>
       </w:pPr>
+      <w:r>
+        <w:rPr>
+          <w:rFonts w:cs="B Nazanin"/>
+          <w:rtl/>
+        </w:rPr>
+        <w:pict w14:anchorId="6F2382F3">
+          <v:shape id="_x0000_s1035" type="#_x0000_t202" style="position:absolute;margin-left:-442.95pt;margin-top:29pt;width:434.6pt;height:309.4pt;z-index:251652608;visibility:visible;mso-left-percent:-10001;mso-top-percent:-10001;mso-wrap-distance-left:9pt;mso-wrap-distance-top:3.6pt;mso-wrap-distance-right:9pt;mso-wrap-distance-bottom:3.6pt;mso-position-horizontal:absolute;mso-position-horizontal-relative:char;mso-position-vertical:absolute;mso-position-vertical-relative:line;mso-left-percent:-10001;mso-top-percent:-10001;mso-width-relative:margin;mso-height-relative:margin;v-text-anchor:top" fillcolor="white [3201]" strokecolor="#9cc2e5 [1944]" strokeweight="1pt">
+            <v:fill color2="#bdd6ee [1304]" focusposition="1" focussize="" focus="100%" type="gradient"/>
+            <v:shadow on="t" type="perspective" color="#1f4d78 [1608]" opacity=".5" offset="1pt" offset2="-3pt"/>
+            <v:textbox style="mso-next-textbox:#_x0000_s1035">
+              <w:txbxContent>
+                <w:p>
+                  <w:pPr>
+                    <w:bidi w:val="0"/>
+                    <w:rPr>
+                      <w:sz w:val="16"/>
+                      <w:szCs w:val="16"/>
+                    </w:rPr>
+                  </w:pPr>
+                  <w:proofErr w:type="spellStart"/>
+                  <w:r>
+                    <w:rPr>
+                      <w:sz w:val="16"/>
+                      <w:szCs w:val="16"/>
+                    </w:rPr>
+                    <w:t>model_cnn_lstm</w:t>
+                  </w:r>
+                  <w:proofErr w:type="spellEnd"/>
+                  <w:r>
+                    <w:rPr>
+                      <w:sz w:val="16"/>
+                      <w:szCs w:val="16"/>
+                    </w:rPr>
+                    <w:t xml:space="preserve"> = </w:t>
+                  </w:r>
+                  <w:proofErr w:type="gramStart"/>
+                  <w:r>
+                    <w:rPr>
+                      <w:sz w:val="16"/>
+                      <w:szCs w:val="16"/>
+                    </w:rPr>
+                    <w:t>Sequential(</w:t>
+                  </w:r>
+                  <w:proofErr w:type="gramEnd"/>
+                  <w:r>
+                    <w:rPr>
+                      <w:sz w:val="16"/>
+                      <w:szCs w:val="16"/>
+                    </w:rPr>
+                    <w:t>[</w:t>
+                  </w:r>
+                </w:p>
+                <w:p>
+                  <w:pPr>
+                    <w:bidi w:val="0"/>
+                    <w:rPr>
+                      <w:sz w:val="16"/>
+                      <w:szCs w:val="16"/>
+                    </w:rPr>
+                  </w:pPr>
+                  <w:r>
+                    <w:rPr>
+                      <w:sz w:val="16"/>
+                      <w:szCs w:val="16"/>
+                    </w:rPr>
+                    <w:t>    Conv1</w:t>
+                  </w:r>
+                  <w:proofErr w:type="gramStart"/>
+                  <w:r>
+                    <w:rPr>
+                      <w:sz w:val="16"/>
+                      <w:szCs w:val="16"/>
+                    </w:rPr>
+                    <w:t>D(</w:t>
+                  </w:r>
+                  <w:proofErr w:type="gramEnd"/>
+                  <w:r>
+                    <w:rPr>
+                      <w:sz w:val="16"/>
+                      <w:szCs w:val="16"/>
+                    </w:rPr>
+                    <w:t xml:space="preserve">filters=64, </w:t>
+                  </w:r>
+                  <w:proofErr w:type="spellStart"/>
+                  <w:r>
+                    <w:rPr>
+                      <w:sz w:val="16"/>
+                      <w:szCs w:val="16"/>
+                    </w:rPr>
+                    <w:t>kernel_size</w:t>
+                  </w:r>
+                  <w:proofErr w:type="spellEnd"/>
+                  <w:r>
+                    <w:rPr>
+                      <w:sz w:val="16"/>
+                      <w:szCs w:val="16"/>
+                    </w:rPr>
+                    <w:t>=3, activation='</w:t>
+                  </w:r>
+                  <w:proofErr w:type="spellStart"/>
+                  <w:r>
+                    <w:rPr>
+                      <w:sz w:val="16"/>
+                      <w:szCs w:val="16"/>
+                    </w:rPr>
+                    <w:t>relu</w:t>
+                  </w:r>
+                  <w:proofErr w:type="spellEnd"/>
+                  <w:r>
+                    <w:rPr>
+                      <w:sz w:val="16"/>
+                      <w:szCs w:val="16"/>
+                    </w:rPr>
+                    <w:t xml:space="preserve">', padding='same', </w:t>
+                  </w:r>
+                  <w:proofErr w:type="spellStart"/>
+                  <w:r>
+                    <w:rPr>
+                      <w:sz w:val="16"/>
+                      <w:szCs w:val="16"/>
+                    </w:rPr>
+                    <w:t>input_shape</w:t>
+                  </w:r>
+                  <w:proofErr w:type="spellEnd"/>
+                  <w:r>
+                    <w:rPr>
+                      <w:sz w:val="16"/>
+                      <w:szCs w:val="16"/>
+                    </w:rPr>
+                    <w:t>=(</w:t>
+                  </w:r>
+                  <w:proofErr w:type="spellStart"/>
+                  <w:proofErr w:type="gramStart"/>
+                  <w:r>
+                    <w:rPr>
+                      <w:sz w:val="16"/>
+                      <w:szCs w:val="16"/>
+                    </w:rPr>
+                    <w:t>X</w:t>
+                  </w:r>
+                  <w:r>
+                    <w:rPr>
+                      <w:sz w:val="16"/>
+                      <w:szCs w:val="16"/>
+                    </w:rPr>
+                    <w:t>.</w:t>
+                  </w:r>
+                  <w:r>
+                    <w:rPr>
+                      <w:sz w:val="16"/>
+                      <w:szCs w:val="16"/>
+                    </w:rPr>
+                    <w:t>shape</w:t>
+                  </w:r>
+                  <w:proofErr w:type="spellEnd"/>
+                  <w:proofErr w:type="gramEnd"/>
+                  <w:r>
+                    <w:rPr>
+                      <w:sz w:val="16"/>
+                      <w:szCs w:val="16"/>
+                    </w:rPr>
+                    <w:t xml:space="preserve">[1], </w:t>
+                  </w:r>
+                  <w:proofErr w:type="spellStart"/>
+                  <w:proofErr w:type="gramStart"/>
+                  <w:r>
+                    <w:rPr>
+                      <w:sz w:val="16"/>
+                      <w:szCs w:val="16"/>
+                    </w:rPr>
+                    <w:t>X</w:t>
+                  </w:r>
+                  <w:r>
+                    <w:rPr>
+                      <w:sz w:val="16"/>
+                      <w:szCs w:val="16"/>
+                    </w:rPr>
+                    <w:t>.</w:t>
+                  </w:r>
+                  <w:r>
+                    <w:rPr>
+                      <w:sz w:val="16"/>
+                      <w:szCs w:val="16"/>
+                    </w:rPr>
+                    <w:t>shape</w:t>
+                  </w:r>
+                  <w:proofErr w:type="spellEnd"/>
+                  <w:proofErr w:type="gramEnd"/>
+                  <w:r>
+                    <w:rPr>
+                      <w:sz w:val="16"/>
+                      <w:szCs w:val="16"/>
+                    </w:rPr>
+                    <w:t>[2])),</w:t>
+                  </w:r>
+                </w:p>
+                <w:p>
+                  <w:pPr>
+                    <w:bidi w:val="0"/>
+                    <w:rPr>
+                      <w:sz w:val="16"/>
+                      <w:szCs w:val="16"/>
+                    </w:rPr>
+                  </w:pPr>
+                  <w:r>
+                    <w:rPr>
+                      <w:sz w:val="16"/>
+                      <w:szCs w:val="16"/>
+                    </w:rPr>
+                    <w:t>    MaxPooling1D(</w:t>
+                  </w:r>
+                  <w:proofErr w:type="spellStart"/>
+                  <w:r>
+                    <w:rPr>
+                      <w:sz w:val="16"/>
+                      <w:szCs w:val="16"/>
+                    </w:rPr>
+                    <w:t>pool_size</w:t>
+                  </w:r>
+                  <w:proofErr w:type="spellEnd"/>
+                  <w:r>
+                    <w:rPr>
+                      <w:sz w:val="16"/>
+                      <w:szCs w:val="16"/>
+                    </w:rPr>
+                    <w:t xml:space="preserve">=2), </w:t>
+                  </w:r>
+                  <w:proofErr w:type="gramStart"/>
+                  <w:r>
+                    <w:rPr>
+                      <w:sz w:val="16"/>
+                      <w:szCs w:val="16"/>
+                    </w:rPr>
+                    <w:t>LSTM(</w:t>
+                  </w:r>
+                  <w:proofErr w:type="gramEnd"/>
+                  <w:r>
+                    <w:rPr>
+                      <w:sz w:val="16"/>
+                      <w:szCs w:val="16"/>
+                    </w:rPr>
+                    <w:t xml:space="preserve">100, </w:t>
+                  </w:r>
+                  <w:proofErr w:type="spellStart"/>
+                  <w:r>
+                    <w:rPr>
+                      <w:sz w:val="16"/>
+                      <w:szCs w:val="16"/>
+                    </w:rPr>
+                    <w:t>return_sequences</w:t>
+                  </w:r>
+                  <w:proofErr w:type="spellEnd"/>
+                  <w:r>
+                    <w:rPr>
+                      <w:sz w:val="16"/>
+                      <w:szCs w:val="16"/>
+                    </w:rPr>
+                    <w:t xml:space="preserve">=False), </w:t>
+                  </w:r>
+                  <w:proofErr w:type="gramStart"/>
+                  <w:r>
+                    <w:rPr>
+                      <w:sz w:val="16"/>
+                      <w:szCs w:val="16"/>
+                    </w:rPr>
+                    <w:t>Dropout(</w:t>
+                  </w:r>
+                  <w:proofErr w:type="gramEnd"/>
+                  <w:r>
+                    <w:rPr>
+                      <w:sz w:val="16"/>
+                      <w:szCs w:val="16"/>
+                    </w:rPr>
+                    <w:t>0</w:t>
+                  </w:r>
+                  <w:r>
+                    <w:rPr>
+                      <w:sz w:val="16"/>
+                      <w:szCs w:val="16"/>
+                    </w:rPr>
+                    <w:t>.</w:t>
+                  </w:r>
+                  <w:r>
+                    <w:rPr>
+                      <w:sz w:val="16"/>
+                      <w:szCs w:val="16"/>
+                    </w:rPr>
+                    <w:t>3</w:t>
+                  </w:r>
+                  <w:proofErr w:type="gramStart"/>
+                  <w:r>
+                    <w:rPr>
+                      <w:sz w:val="16"/>
+                      <w:szCs w:val="16"/>
+                    </w:rPr>
+                    <w:t>),Dense</w:t>
+                  </w:r>
+                  <w:proofErr w:type="gramEnd"/>
+                  <w:r>
+                    <w:rPr>
+                      <w:sz w:val="16"/>
+                      <w:szCs w:val="16"/>
+                    </w:rPr>
+                    <w:t>(64, activation='</w:t>
+                  </w:r>
+                  <w:proofErr w:type="spellStart"/>
+                  <w:r>
+                    <w:rPr>
+                      <w:sz w:val="16"/>
+                      <w:szCs w:val="16"/>
+                    </w:rPr>
+                    <w:t>relu</w:t>
+                  </w:r>
+                  <w:proofErr w:type="spellEnd"/>
+                  <w:r>
+                    <w:rPr>
+                      <w:sz w:val="16"/>
+                      <w:szCs w:val="16"/>
+                    </w:rPr>
+                    <w:t>'),</w:t>
+                  </w:r>
+                </w:p>
+                <w:p>
+                  <w:pPr>
+                    <w:bidi w:val="0"/>
+                    <w:rPr>
+                      <w:sz w:val="16"/>
+                      <w:szCs w:val="16"/>
+                    </w:rPr>
+                  </w:pPr>
+                  <w:r>
+                    <w:rPr>
+                      <w:sz w:val="16"/>
+                      <w:szCs w:val="16"/>
+                    </w:rPr>
+                    <w:t xml:space="preserve">    </w:t>
+                  </w:r>
+                  <w:proofErr w:type="gramStart"/>
+                  <w:r>
+                    <w:rPr>
+                      <w:sz w:val="16"/>
+                      <w:szCs w:val="16"/>
+                    </w:rPr>
+                    <w:t>Dense(</w:t>
+                  </w:r>
+                  <w:proofErr w:type="gramEnd"/>
+                  <w:r>
+                    <w:rPr>
+                      <w:sz w:val="16"/>
+                      <w:szCs w:val="16"/>
+                    </w:rPr>
+                    <w:t>1</w:t>
+                  </w:r>
+                  <w:proofErr w:type="gramStart"/>
+                  <w:r>
+                    <w:rPr>
+                      <w:sz w:val="16"/>
+                      <w:szCs w:val="16"/>
+                    </w:rPr>
+                    <w:t>)  ]</w:t>
+                  </w:r>
+                  <w:proofErr w:type="gramEnd"/>
+                  <w:r>
+                    <w:rPr>
+                      <w:sz w:val="16"/>
+                      <w:szCs w:val="16"/>
+                    </w:rPr>
+                    <w:t>)</w:t>
+                  </w:r>
+                </w:p>
+                <w:p>
+                  <w:pPr>
+                    <w:bidi w:val="0"/>
+                    <w:rPr>
+                      <w:sz w:val="16"/>
+                      <w:szCs w:val="16"/>
+                    </w:rPr>
+                  </w:pPr>
+                  <w:proofErr w:type="spellStart"/>
+                  <w:r>
+                    <w:rPr>
+                      <w:sz w:val="16"/>
+                      <w:szCs w:val="16"/>
+                    </w:rPr>
+                    <w:t>model_cnn_</w:t>
+                  </w:r>
+                  <w:proofErr w:type="gramStart"/>
+                  <w:r>
+                    <w:rPr>
+                      <w:sz w:val="16"/>
+                      <w:szCs w:val="16"/>
+                    </w:rPr>
+                    <w:t>lstm</w:t>
+                  </w:r>
+                  <w:r>
+                    <w:rPr>
+                      <w:sz w:val="16"/>
+                      <w:szCs w:val="16"/>
+                    </w:rPr>
+                    <w:t>.</w:t>
+                  </w:r>
+                  <w:r>
+                    <w:rPr>
+                      <w:sz w:val="16"/>
+                      <w:szCs w:val="16"/>
+                    </w:rPr>
+                    <w:t>compile</w:t>
+                  </w:r>
+                  <w:proofErr w:type="spellEnd"/>
+                  <w:proofErr w:type="gramEnd"/>
+                  <w:r>
+                    <w:rPr>
+                      <w:sz w:val="16"/>
+                      <w:szCs w:val="16"/>
+                    </w:rPr>
+                    <w:t>(</w:t>
+                  </w:r>
+                </w:p>
+                <w:p>
+                  <w:pPr>
+                    <w:bidi w:val="0"/>
+                    <w:rPr>
+                      <w:sz w:val="16"/>
+                      <w:szCs w:val="16"/>
+                    </w:rPr>
+                  </w:pPr>
+                  <w:r>
+                    <w:rPr>
+                      <w:sz w:val="16"/>
+                      <w:szCs w:val="16"/>
+                    </w:rPr>
+                    <w:t>    optimizer=Adam(</w:t>
+                  </w:r>
+                  <w:proofErr w:type="spellStart"/>
+                  <w:r>
+                    <w:rPr>
+                      <w:sz w:val="16"/>
+                      <w:szCs w:val="16"/>
+                    </w:rPr>
+                    <w:t>learning_rate</w:t>
+                  </w:r>
+                  <w:proofErr w:type="spellEnd"/>
+                  <w:r>
+                    <w:rPr>
+                      <w:sz w:val="16"/>
+                      <w:szCs w:val="16"/>
+                    </w:rPr>
+                    <w:t>=0</w:t>
+                  </w:r>
+                  <w:r>
+                    <w:rPr>
+                      <w:sz w:val="16"/>
+                      <w:szCs w:val="16"/>
+                    </w:rPr>
+                    <w:t>.</w:t>
+                  </w:r>
+                  <w:r>
+                    <w:rPr>
+                      <w:sz w:val="16"/>
+                      <w:szCs w:val="16"/>
+                    </w:rPr>
+                    <w:t>001),</w:t>
+                  </w:r>
+                </w:p>
+                <w:p>
+                  <w:pPr>
+                    <w:bidi w:val="0"/>
+                    <w:rPr>
+                      <w:sz w:val="16"/>
+                      <w:szCs w:val="16"/>
+                    </w:rPr>
+                  </w:pPr>
+                  <w:r>
+                    <w:rPr>
+                      <w:sz w:val="16"/>
+                      <w:szCs w:val="16"/>
+                    </w:rPr>
+                    <w:t>    loss='</w:t>
+                  </w:r>
+                  <w:proofErr w:type="spellStart"/>
+                  <w:r>
+                    <w:rPr>
+                      <w:sz w:val="16"/>
+                      <w:szCs w:val="16"/>
+                    </w:rPr>
+                    <w:t>mse</w:t>
+                  </w:r>
+                  <w:proofErr w:type="spellEnd"/>
+                  <w:r>
+                    <w:rPr>
+                      <w:sz w:val="16"/>
+                      <w:szCs w:val="16"/>
+                    </w:rPr>
+                    <w:t>',</w:t>
+                  </w:r>
+                </w:p>
+                <w:p>
+                  <w:pPr>
+                    <w:bidi w:val="0"/>
+                    <w:rPr>
+                      <w:sz w:val="16"/>
+                      <w:szCs w:val="16"/>
+                    </w:rPr>
+                  </w:pPr>
+                  <w:r>
+                    <w:rPr>
+                      <w:sz w:val="16"/>
+                      <w:szCs w:val="16"/>
+                    </w:rPr>
+                    <w:t>    metrics=['</w:t>
+                  </w:r>
+                  <w:proofErr w:type="spellStart"/>
+                  <w:r>
+                    <w:rPr>
+                      <w:sz w:val="16"/>
+                      <w:szCs w:val="16"/>
+                    </w:rPr>
+                    <w:t>mae</w:t>
+                  </w:r>
+                  <w:proofErr w:type="spellEnd"/>
+                  <w:r>
+                    <w:rPr>
+                      <w:sz w:val="16"/>
+                      <w:szCs w:val="16"/>
+                    </w:rPr>
+                    <w:t>'])</w:t>
+                  </w:r>
+                </w:p>
+                <w:p>
+                  <w:pPr>
+                    <w:bidi w:val="0"/>
+                    <w:rPr>
+                      <w:sz w:val="16"/>
+                      <w:szCs w:val="16"/>
+                    </w:rPr>
+                  </w:pPr>
+                  <w:proofErr w:type="spellStart"/>
+                  <w:r>
+                    <w:rPr>
+                      <w:sz w:val="16"/>
+                      <w:szCs w:val="16"/>
+                    </w:rPr>
+                    <w:t>early_stop_cnn_lstm</w:t>
+                  </w:r>
+                  <w:proofErr w:type="spellEnd"/>
+                  <w:r>
+                    <w:rPr>
+                      <w:sz w:val="16"/>
+                      <w:szCs w:val="16"/>
+                    </w:rPr>
+                    <w:t xml:space="preserve"> = </w:t>
+                  </w:r>
+                  <w:proofErr w:type="spellStart"/>
+                  <w:proofErr w:type="gramStart"/>
+                  <w:r>
+                    <w:rPr>
+                      <w:sz w:val="16"/>
+                      <w:szCs w:val="16"/>
+                    </w:rPr>
+                    <w:t>tf</w:t>
+                  </w:r>
+                  <w:r>
+                    <w:rPr>
+                      <w:sz w:val="16"/>
+                      <w:szCs w:val="16"/>
+                    </w:rPr>
+                    <w:t>.</w:t>
+                  </w:r>
+                  <w:r>
+                    <w:rPr>
+                      <w:sz w:val="16"/>
+                      <w:szCs w:val="16"/>
+                    </w:rPr>
+                    <w:t>keras</w:t>
+                  </w:r>
+                  <w:proofErr w:type="gramEnd"/>
+                  <w:r>
+                    <w:rPr>
+                      <w:sz w:val="16"/>
+                      <w:szCs w:val="16"/>
+                    </w:rPr>
+                    <w:t>.</w:t>
+                  </w:r>
+                  <w:proofErr w:type="gramStart"/>
+                  <w:r>
+                    <w:rPr>
+                      <w:sz w:val="16"/>
+                      <w:szCs w:val="16"/>
+                    </w:rPr>
+                    <w:t>callbacks</w:t>
+                  </w:r>
+                  <w:r>
+                    <w:rPr>
+                      <w:sz w:val="16"/>
+                      <w:szCs w:val="16"/>
+                    </w:rPr>
+                    <w:t>.</w:t>
+                  </w:r>
+                  <w:r>
+                    <w:rPr>
+                      <w:sz w:val="16"/>
+                      <w:szCs w:val="16"/>
+                    </w:rPr>
+                    <w:t>EarlyStopping</w:t>
+                  </w:r>
+                  <w:proofErr w:type="spellEnd"/>
+                  <w:proofErr w:type="gramEnd"/>
+                  <w:r>
+                    <w:rPr>
+                      <w:sz w:val="16"/>
+                      <w:szCs w:val="16"/>
+                    </w:rPr>
+                    <w:t>(monitor='</w:t>
+                  </w:r>
+                  <w:proofErr w:type="spellStart"/>
+                  <w:r>
+                    <w:rPr>
+                      <w:sz w:val="16"/>
+                      <w:szCs w:val="16"/>
+                    </w:rPr>
+                    <w:t>val_loss</w:t>
+                  </w:r>
+                  <w:proofErr w:type="spellEnd"/>
+                  <w:r>
+                    <w:rPr>
+                      <w:sz w:val="16"/>
+                      <w:szCs w:val="16"/>
+                    </w:rPr>
+                    <w:t xml:space="preserve">', patience=10, </w:t>
+                  </w:r>
+                  <w:proofErr w:type="spellStart"/>
+                  <w:r>
+                    <w:rPr>
+                      <w:sz w:val="16"/>
+                      <w:szCs w:val="16"/>
+                    </w:rPr>
+                    <w:t>restore_best_weights</w:t>
+                  </w:r>
+                  <w:proofErr w:type="spellEnd"/>
+                  <w:r>
+                    <w:rPr>
+                      <w:sz w:val="16"/>
+                      <w:szCs w:val="16"/>
+                    </w:rPr>
+                    <w:t>=True)</w:t>
+                  </w:r>
+                </w:p>
+                <w:p>
+                  <w:pPr>
+                    <w:bidi w:val="0"/>
+                    <w:rPr>
+                      <w:sz w:val="16"/>
+                      <w:szCs w:val="16"/>
+                    </w:rPr>
+                  </w:pPr>
+                  <w:proofErr w:type="spellStart"/>
+                  <w:r>
+                    <w:rPr>
+                      <w:sz w:val="16"/>
+                      <w:szCs w:val="16"/>
+                    </w:rPr>
+                    <w:t>start_time_cnn_lstm</w:t>
+                  </w:r>
+                  <w:proofErr w:type="spellEnd"/>
+                  <w:r>
+                    <w:rPr>
+                      <w:sz w:val="16"/>
+                      <w:szCs w:val="16"/>
+                    </w:rPr>
+                    <w:t xml:space="preserve"> = </w:t>
+                  </w:r>
+                  <w:proofErr w:type="spellStart"/>
+                  <w:proofErr w:type="gramStart"/>
+                  <w:r>
+                    <w:rPr>
+                      <w:sz w:val="16"/>
+                      <w:szCs w:val="16"/>
+                    </w:rPr>
+                    <w:t>time</w:t>
+                  </w:r>
+                  <w:r>
+                    <w:rPr>
+                      <w:sz w:val="16"/>
+                      <w:szCs w:val="16"/>
+                    </w:rPr>
+                    <w:t>.</w:t>
+                  </w:r>
+                  <w:r>
+                    <w:rPr>
+                      <w:sz w:val="16"/>
+                      <w:szCs w:val="16"/>
+                    </w:rPr>
+                    <w:t>time</w:t>
+                  </w:r>
+                  <w:proofErr w:type="spellEnd"/>
+                  <w:proofErr w:type="gramEnd"/>
+                  <w:r>
+                    <w:rPr>
+                      <w:sz w:val="16"/>
+                      <w:szCs w:val="16"/>
+                    </w:rPr>
+                    <w:t>()</w:t>
+                  </w:r>
+                </w:p>
+                <w:p>
+                  <w:pPr>
+                    <w:bidi w:val="0"/>
+                    <w:rPr>
+                      <w:sz w:val="16"/>
+                      <w:szCs w:val="16"/>
+                    </w:rPr>
+                  </w:pPr>
+                  <w:proofErr w:type="spellStart"/>
+                  <w:r>
+                    <w:rPr>
+                      <w:sz w:val="16"/>
+                      <w:szCs w:val="16"/>
+                    </w:rPr>
+                    <w:t>history_cnn_lstm</w:t>
+                  </w:r>
+                  <w:proofErr w:type="spellEnd"/>
+                  <w:r>
+                    <w:rPr>
+                      <w:sz w:val="16"/>
+                      <w:szCs w:val="16"/>
+                    </w:rPr>
+                    <w:t xml:space="preserve"> = </w:t>
+                  </w:r>
+                  <w:proofErr w:type="spellStart"/>
+                  <w:proofErr w:type="gramStart"/>
+                  <w:r>
+                    <w:rPr>
+                      <w:sz w:val="16"/>
+                      <w:szCs w:val="16"/>
+                    </w:rPr>
+                    <w:t>model_cnn_lstm</w:t>
+                  </w:r>
+                  <w:r>
+                    <w:rPr>
+                      <w:sz w:val="16"/>
+                      <w:szCs w:val="16"/>
+                    </w:rPr>
+                    <w:t>.</w:t>
+                  </w:r>
+                  <w:r>
+                    <w:rPr>
+                      <w:sz w:val="16"/>
+                      <w:szCs w:val="16"/>
+                    </w:rPr>
+                    <w:t>fit</w:t>
+                  </w:r>
+                  <w:proofErr w:type="spellEnd"/>
+                  <w:r>
+                    <w:rPr>
+                      <w:sz w:val="16"/>
+                      <w:szCs w:val="16"/>
+                    </w:rPr>
+                    <w:t>(</w:t>
+                  </w:r>
+                  <w:proofErr w:type="gramEnd"/>
+                </w:p>
+                <w:p>
+                  <w:pPr>
+                    <w:bidi w:val="0"/>
+                    <w:rPr>
+                      <w:sz w:val="16"/>
+                      <w:szCs w:val="16"/>
+                    </w:rPr>
+                  </w:pPr>
+                  <w:r>
+                    <w:rPr>
+                      <w:sz w:val="16"/>
+                      <w:szCs w:val="16"/>
+                    </w:rPr>
+                    <w:t xml:space="preserve">    </w:t>
+                  </w:r>
+                  <w:proofErr w:type="spellStart"/>
+                  <w:r>
+                    <w:rPr>
+                      <w:sz w:val="16"/>
+                      <w:szCs w:val="16"/>
+                    </w:rPr>
+                    <w:t>X_train</w:t>
+                  </w:r>
+                  <w:proofErr w:type="spellEnd"/>
+                  <w:r>
+                    <w:rPr>
+                      <w:sz w:val="16"/>
+                      <w:szCs w:val="16"/>
+                    </w:rPr>
+                    <w:t xml:space="preserve">, </w:t>
+                  </w:r>
+                  <w:proofErr w:type="spellStart"/>
+                  <w:r>
+                    <w:rPr>
+                      <w:sz w:val="16"/>
+                      <w:szCs w:val="16"/>
+                    </w:rPr>
+                    <w:t>y_train</w:t>
+                  </w:r>
+                  <w:proofErr w:type="spellEnd"/>
+                  <w:r>
+                    <w:rPr>
+                      <w:sz w:val="16"/>
+                      <w:szCs w:val="16"/>
+                    </w:rPr>
+                    <w:t xml:space="preserve">, </w:t>
+                  </w:r>
+                  <w:proofErr w:type="spellStart"/>
+                  <w:r>
+                    <w:rPr>
+                      <w:sz w:val="16"/>
+                      <w:szCs w:val="16"/>
+                    </w:rPr>
+                    <w:t>validation_data</w:t>
+                  </w:r>
+                  <w:proofErr w:type="spellEnd"/>
+                  <w:proofErr w:type="gramStart"/>
+                  <w:r>
+                    <w:rPr>
+                      <w:sz w:val="16"/>
+                      <w:szCs w:val="16"/>
+                    </w:rPr>
+                    <w:t>=(</w:t>
+                  </w:r>
+                  <w:proofErr w:type="spellStart"/>
+                  <w:proofErr w:type="gramEnd"/>
+                  <w:r>
+                    <w:rPr>
+                      <w:sz w:val="16"/>
+                      <w:szCs w:val="16"/>
+                    </w:rPr>
+                    <w:t>X_val</w:t>
+                  </w:r>
+                  <w:proofErr w:type="spellEnd"/>
+                  <w:r>
+                    <w:rPr>
+                      <w:sz w:val="16"/>
+                      <w:szCs w:val="16"/>
+                    </w:rPr>
+                    <w:t xml:space="preserve">, </w:t>
+                  </w:r>
+                  <w:proofErr w:type="spellStart"/>
+                  <w:r>
+                    <w:rPr>
+                      <w:sz w:val="16"/>
+                      <w:szCs w:val="16"/>
+                    </w:rPr>
+                    <w:t>y_val</w:t>
+                  </w:r>
+                  <w:proofErr w:type="spellEnd"/>
+                  <w:proofErr w:type="gramStart"/>
+                  <w:r>
+                    <w:rPr>
+                      <w:sz w:val="16"/>
+                      <w:szCs w:val="16"/>
+                    </w:rPr>
+                    <w:t>),epochs</w:t>
+                  </w:r>
+                  <w:proofErr w:type="gramEnd"/>
+                  <w:r>
+                    <w:rPr>
+                      <w:sz w:val="16"/>
+                      <w:szCs w:val="16"/>
+                    </w:rPr>
+                    <w:t>=</w:t>
+                  </w:r>
+                  <w:proofErr w:type="gramStart"/>
+                  <w:r>
+                    <w:rPr>
+                      <w:sz w:val="16"/>
+                      <w:szCs w:val="16"/>
+                    </w:rPr>
+                    <w:t>100,batch</w:t>
+                  </w:r>
+                  <w:proofErr w:type="gramEnd"/>
+                  <w:r>
+                    <w:rPr>
+                      <w:sz w:val="16"/>
+                      <w:szCs w:val="16"/>
+                    </w:rPr>
+                    <w:t>_size=</w:t>
+                  </w:r>
+                  <w:proofErr w:type="gramStart"/>
+                  <w:r>
+                    <w:rPr>
+                      <w:sz w:val="16"/>
+                      <w:szCs w:val="16"/>
+                    </w:rPr>
+                    <w:t>64,callbacks</w:t>
+                  </w:r>
+                  <w:proofErr w:type="gramEnd"/>
+                  <w:r>
+                    <w:rPr>
+                      <w:sz w:val="16"/>
+                      <w:szCs w:val="16"/>
+                    </w:rPr>
+                    <w:t>=[</w:t>
+                  </w:r>
+                  <w:proofErr w:type="spellStart"/>
+                  <w:r>
+                    <w:rPr>
+                      <w:sz w:val="16"/>
+                      <w:szCs w:val="16"/>
+                    </w:rPr>
+                    <w:t>early_stop_cnn_lstm</w:t>
+                  </w:r>
+                  <w:proofErr w:type="spellEnd"/>
+                  <w:r>
+                    <w:rPr>
+                      <w:sz w:val="16"/>
+                      <w:szCs w:val="16"/>
+                    </w:rPr>
+                    <w:t>],</w:t>
+                  </w:r>
+                </w:p>
+                <w:p>
+                  <w:pPr>
+                    <w:bidi w:val="0"/>
+                    <w:rPr>
+                      <w:sz w:val="16"/>
+                      <w:szCs w:val="16"/>
+                    </w:rPr>
+                  </w:pPr>
+                  <w:r>
+                    <w:rPr>
+                      <w:sz w:val="16"/>
+                      <w:szCs w:val="16"/>
+                    </w:rPr>
+                    <w:t>    verbose=1)</w:t>
+                  </w:r>
+                </w:p>
+                <w:p>
+                  <w:pPr>
+                    <w:bidi w:val="0"/>
+                    <w:rPr>
+                      <w:sz w:val="16"/>
+                      <w:szCs w:val="16"/>
+                    </w:rPr>
+                  </w:pPr>
+                  <w:proofErr w:type="spellStart"/>
+                  <w:r>
+                    <w:rPr>
+                      <w:sz w:val="16"/>
+                      <w:szCs w:val="16"/>
+                    </w:rPr>
+                    <w:t>train_time_cnn_lstm</w:t>
+                  </w:r>
+                  <w:proofErr w:type="spellEnd"/>
+                  <w:r>
+                    <w:rPr>
+                      <w:sz w:val="16"/>
+                      <w:szCs w:val="16"/>
+                    </w:rPr>
+                    <w:t xml:space="preserve"> = </w:t>
+                  </w:r>
+                  <w:proofErr w:type="spellStart"/>
+                  <w:proofErr w:type="gramStart"/>
+                  <w:r>
+                    <w:rPr>
+                      <w:sz w:val="16"/>
+                      <w:szCs w:val="16"/>
+                    </w:rPr>
+                    <w:t>time</w:t>
+                  </w:r>
+                  <w:r>
+                    <w:rPr>
+                      <w:sz w:val="16"/>
+                      <w:szCs w:val="16"/>
+                    </w:rPr>
+                    <w:t>.</w:t>
+                  </w:r>
+                  <w:r>
+                    <w:rPr>
+                      <w:sz w:val="16"/>
+                      <w:szCs w:val="16"/>
+                    </w:rPr>
+                    <w:t>time</w:t>
+                  </w:r>
+                  <w:proofErr w:type="spellEnd"/>
+                  <w:proofErr w:type="gramEnd"/>
+                  <w:r>
+                    <w:rPr>
+                      <w:sz w:val="16"/>
+                      <w:szCs w:val="16"/>
+                    </w:rPr>
+                    <w:t xml:space="preserve">() - </w:t>
+                  </w:r>
+                  <w:proofErr w:type="spellStart"/>
+                  <w:r>
+                    <w:rPr>
+                      <w:sz w:val="16"/>
+                      <w:szCs w:val="16"/>
+                    </w:rPr>
+                    <w:t>start_time_cnn_lstm</w:t>
+                  </w:r>
+                  <w:proofErr w:type="spellEnd"/>
+                </w:p>
+                <w:p>
+                  <w:pPr>
+                    <w:bidi w:val="0"/>
+                    <w:rPr>
+                      <w:sz w:val="16"/>
+                      <w:szCs w:val="16"/>
+                    </w:rPr>
+                  </w:pPr>
+                  <w:proofErr w:type="spellStart"/>
+                  <w:r>
+                    <w:rPr>
+                      <w:sz w:val="16"/>
+                      <w:szCs w:val="16"/>
+                    </w:rPr>
+                    <w:t>y_pred_cnn_lstm</w:t>
+                  </w:r>
+                  <w:proofErr w:type="spellEnd"/>
+                  <w:r>
+                    <w:rPr>
+                      <w:sz w:val="16"/>
+                      <w:szCs w:val="16"/>
+                    </w:rPr>
+                    <w:t xml:space="preserve"> = </w:t>
+                  </w:r>
+                  <w:proofErr w:type="spellStart"/>
+                  <w:r>
+                    <w:rPr>
+                      <w:sz w:val="16"/>
+                      <w:szCs w:val="16"/>
+                    </w:rPr>
+                    <w:t>model_cnn_</w:t>
+                  </w:r>
+                  <w:proofErr w:type="gramStart"/>
+                  <w:r>
+                    <w:rPr>
+                      <w:sz w:val="16"/>
+                      <w:szCs w:val="16"/>
+                    </w:rPr>
+                    <w:t>lstm</w:t>
+                  </w:r>
+                  <w:r>
+                    <w:rPr>
+                      <w:sz w:val="16"/>
+                      <w:szCs w:val="16"/>
+                    </w:rPr>
+                    <w:t>.</w:t>
+                  </w:r>
+                  <w:r>
+                    <w:rPr>
+                      <w:sz w:val="16"/>
+                      <w:szCs w:val="16"/>
+                    </w:rPr>
+                    <w:t>predict</w:t>
+                  </w:r>
+                  <w:proofErr w:type="spellEnd"/>
+                  <w:proofErr w:type="gramEnd"/>
+                  <w:r>
+                    <w:rPr>
+                      <w:sz w:val="16"/>
+                      <w:szCs w:val="16"/>
+                    </w:rPr>
+                    <w:t>(</w:t>
+                  </w:r>
+                  <w:proofErr w:type="spellStart"/>
+                  <w:r>
+                    <w:rPr>
+                      <w:sz w:val="16"/>
+                      <w:szCs w:val="16"/>
+                    </w:rPr>
+                    <w:t>X_test</w:t>
+                  </w:r>
+                  <w:proofErr w:type="spellEnd"/>
+                  <w:proofErr w:type="gramStart"/>
+                  <w:r>
+                    <w:rPr>
+                      <w:sz w:val="16"/>
+                      <w:szCs w:val="16"/>
+                    </w:rPr>
+                    <w:t>)</w:t>
+                  </w:r>
+                  <w:r>
+                    <w:rPr>
+                      <w:sz w:val="16"/>
+                      <w:szCs w:val="16"/>
+                    </w:rPr>
+                    <w:t>.</w:t>
+                  </w:r>
+                  <w:r>
+                    <w:rPr>
+                      <w:sz w:val="16"/>
+                      <w:szCs w:val="16"/>
+                    </w:rPr>
+                    <w:t>flatten</w:t>
+                  </w:r>
+                  <w:proofErr w:type="gramEnd"/>
+                  <w:r>
+                    <w:rPr>
+                      <w:sz w:val="16"/>
+                      <w:szCs w:val="16"/>
+                    </w:rPr>
+                    <w:t>()</w:t>
+                  </w:r>
+                </w:p>
+                <w:p>
+                  <w:pPr>
+                    <w:bidi w:val="0"/>
+                    <w:rPr>
+                      <w:sz w:val="16"/>
+                      <w:szCs w:val="16"/>
+                    </w:rPr>
+                  </w:pPr>
+                  <w:proofErr w:type="spellStart"/>
+                  <w:r>
+                    <w:rPr>
+                      <w:sz w:val="16"/>
+                      <w:szCs w:val="16"/>
+                    </w:rPr>
+                    <w:t>mae_cnn_lstm</w:t>
+                  </w:r>
+                  <w:proofErr w:type="spellEnd"/>
+                  <w:r>
+                    <w:rPr>
+                      <w:sz w:val="16"/>
+                      <w:szCs w:val="16"/>
+                    </w:rPr>
+                    <w:t xml:space="preserve"> = </w:t>
+                  </w:r>
+                  <w:proofErr w:type="spellStart"/>
+                  <w:r>
+                    <w:rPr>
+                      <w:sz w:val="16"/>
+                      <w:szCs w:val="16"/>
+                    </w:rPr>
+                    <w:t>mean_absolute_</w:t>
+                  </w:r>
+                  <w:proofErr w:type="gramStart"/>
+                  <w:r>
+                    <w:rPr>
+                      <w:sz w:val="16"/>
+                      <w:szCs w:val="16"/>
+                    </w:rPr>
+                    <w:t>error</w:t>
+                  </w:r>
+                  <w:proofErr w:type="spellEnd"/>
+                  <w:r>
+                    <w:rPr>
+                      <w:sz w:val="16"/>
+                      <w:szCs w:val="16"/>
+                    </w:rPr>
+                    <w:t>(</w:t>
+                  </w:r>
+                  <w:proofErr w:type="spellStart"/>
+                  <w:proofErr w:type="gramEnd"/>
+                  <w:r>
+                    <w:rPr>
+                      <w:sz w:val="16"/>
+                      <w:szCs w:val="16"/>
+                    </w:rPr>
+                    <w:t>y_test</w:t>
+                  </w:r>
+                  <w:proofErr w:type="spellEnd"/>
+                  <w:r>
+                    <w:rPr>
+                      <w:sz w:val="16"/>
+                      <w:szCs w:val="16"/>
+                    </w:rPr>
+                    <w:t xml:space="preserve">, </w:t>
+                  </w:r>
+                  <w:proofErr w:type="spellStart"/>
+                  <w:r>
+                    <w:rPr>
+                      <w:sz w:val="16"/>
+                      <w:szCs w:val="16"/>
+                    </w:rPr>
+                    <w:t>y_pred_cnn_lstm</w:t>
+                  </w:r>
+                  <w:proofErr w:type="spellEnd"/>
+                  <w:r>
+                    <w:rPr>
+                      <w:sz w:val="16"/>
+                      <w:szCs w:val="16"/>
+                    </w:rPr>
+                    <w:t>)</w:t>
+                  </w:r>
+                </w:p>
+                <w:p>
+                  <w:pPr>
+                    <w:bidi w:val="0"/>
+                    <w:rPr>
+                      <w:sz w:val="16"/>
+                      <w:szCs w:val="16"/>
+                    </w:rPr>
+                  </w:pPr>
+                  <w:proofErr w:type="spellStart"/>
+                  <w:r>
+                    <w:rPr>
+                      <w:sz w:val="16"/>
+                      <w:szCs w:val="16"/>
+                    </w:rPr>
+                    <w:t>rmse_cnn_lstm</w:t>
+                  </w:r>
+                  <w:proofErr w:type="spellEnd"/>
+                  <w:r>
+                    <w:rPr>
+                      <w:sz w:val="16"/>
+                      <w:szCs w:val="16"/>
+                    </w:rPr>
+                    <w:t xml:space="preserve"> = </w:t>
+                  </w:r>
+                  <w:proofErr w:type="spellStart"/>
+                  <w:proofErr w:type="gramStart"/>
+                  <w:r>
+                    <w:rPr>
+                      <w:sz w:val="16"/>
+                      <w:szCs w:val="16"/>
+                    </w:rPr>
+                    <w:t>np</w:t>
+                  </w:r>
+                  <w:r>
+                    <w:rPr>
+                      <w:sz w:val="16"/>
+                      <w:szCs w:val="16"/>
+                    </w:rPr>
+                    <w:t>.</w:t>
+                  </w:r>
+                  <w:r>
+                    <w:rPr>
+                      <w:sz w:val="16"/>
+                      <w:szCs w:val="16"/>
+                    </w:rPr>
+                    <w:t>sqrt</w:t>
+                  </w:r>
+                  <w:proofErr w:type="spellEnd"/>
+                  <w:proofErr w:type="gramEnd"/>
+                  <w:r>
+                    <w:rPr>
+                      <w:sz w:val="16"/>
+                      <w:szCs w:val="16"/>
+                    </w:rPr>
+                    <w:t>(</w:t>
+                  </w:r>
+                  <w:proofErr w:type="spellStart"/>
+                  <w:r>
+                    <w:rPr>
+                      <w:sz w:val="16"/>
+                      <w:szCs w:val="16"/>
+                    </w:rPr>
+                    <w:t>mean_squared_</w:t>
+                  </w:r>
+                  <w:proofErr w:type="gramStart"/>
+                  <w:r>
+                    <w:rPr>
+                      <w:sz w:val="16"/>
+                      <w:szCs w:val="16"/>
+                    </w:rPr>
+                    <w:t>error</w:t>
+                  </w:r>
+                  <w:proofErr w:type="spellEnd"/>
+                  <w:r>
+                    <w:rPr>
+                      <w:sz w:val="16"/>
+                      <w:szCs w:val="16"/>
+                    </w:rPr>
+                    <w:t>(</w:t>
+                  </w:r>
+                  <w:proofErr w:type="spellStart"/>
+                  <w:proofErr w:type="gramEnd"/>
+                  <w:r>
+                    <w:rPr>
+                      <w:sz w:val="16"/>
+                      <w:szCs w:val="16"/>
+                    </w:rPr>
+                    <w:t>y_test</w:t>
+                  </w:r>
+                  <w:proofErr w:type="spellEnd"/>
+                  <w:r>
+                    <w:rPr>
+                      <w:sz w:val="16"/>
+                      <w:szCs w:val="16"/>
+                    </w:rPr>
+                    <w:t xml:space="preserve">, </w:t>
+                  </w:r>
+                  <w:proofErr w:type="spellStart"/>
+                  <w:r>
+                    <w:rPr>
+                      <w:sz w:val="16"/>
+                      <w:szCs w:val="16"/>
+                    </w:rPr>
+                    <w:t>y_pred_cnn_lstm</w:t>
+                  </w:r>
+                  <w:proofErr w:type="spellEnd"/>
+                  <w:r>
+                    <w:rPr>
+                      <w:sz w:val="16"/>
+                      <w:szCs w:val="16"/>
+                    </w:rPr>
+                    <w:t>))</w:t>
+                  </w:r>
+                </w:p>
+                <w:p>
+                  <w:pPr>
+                    <w:bidi w:val="0"/>
+                    <w:rPr>
+                      <w:sz w:val="16"/>
+                      <w:szCs w:val="16"/>
+                    </w:rPr>
+                  </w:pPr>
+                  <w:proofErr w:type="spellStart"/>
+                  <w:r>
+                    <w:rPr>
+                      <w:sz w:val="16"/>
+                      <w:szCs w:val="16"/>
+                    </w:rPr>
+                    <w:t>log_rmse_cnn_lstm</w:t>
+                  </w:r>
+                  <w:proofErr w:type="spellEnd"/>
+                  <w:r>
+                    <w:rPr>
+                      <w:sz w:val="16"/>
+                      <w:szCs w:val="16"/>
+                    </w:rPr>
+                    <w:t xml:space="preserve"> = </w:t>
+                  </w:r>
+                  <w:proofErr w:type="spellStart"/>
+                  <w:proofErr w:type="gramStart"/>
+                  <w:r>
+                    <w:rPr>
+                      <w:sz w:val="16"/>
+                      <w:szCs w:val="16"/>
+                    </w:rPr>
+                    <w:t>np</w:t>
+                  </w:r>
+                  <w:r>
+                    <w:rPr>
+                      <w:sz w:val="16"/>
+                      <w:szCs w:val="16"/>
+                    </w:rPr>
+                    <w:t>.</w:t>
+                  </w:r>
+                  <w:r>
+                    <w:rPr>
+                      <w:sz w:val="16"/>
+                      <w:szCs w:val="16"/>
+                    </w:rPr>
+                    <w:t>sqrt</w:t>
+                  </w:r>
+                  <w:proofErr w:type="spellEnd"/>
+                  <w:proofErr w:type="gramEnd"/>
+                  <w:r>
+                    <w:rPr>
+                      <w:sz w:val="16"/>
+                      <w:szCs w:val="16"/>
+                    </w:rPr>
+                    <w:t>(</w:t>
+                  </w:r>
+                  <w:proofErr w:type="spellStart"/>
+                  <w:r>
+                    <w:rPr>
+                      <w:sz w:val="16"/>
+                      <w:szCs w:val="16"/>
+                    </w:rPr>
+                    <w:t>mean_squared_error</w:t>
+                  </w:r>
+                  <w:proofErr w:type="spellEnd"/>
+                  <w:r>
+                    <w:rPr>
+                      <w:sz w:val="16"/>
+                      <w:szCs w:val="16"/>
+                    </w:rPr>
+                    <w:t>(np</w:t>
+                  </w:r>
+                  <w:r>
+                    <w:rPr>
+                      <w:sz w:val="16"/>
+                      <w:szCs w:val="16"/>
+                    </w:rPr>
+                    <w:t>.</w:t>
+                  </w:r>
+                  <w:r>
+                    <w:rPr>
+                      <w:sz w:val="16"/>
+                      <w:szCs w:val="16"/>
+                    </w:rPr>
+                    <w:t>log1p(</w:t>
+                  </w:r>
+                  <w:proofErr w:type="spellStart"/>
+                  <w:r>
+                    <w:rPr>
+                      <w:sz w:val="16"/>
+                      <w:szCs w:val="16"/>
+                    </w:rPr>
+                    <w:t>y_test</w:t>
+                  </w:r>
+                  <w:proofErr w:type="spellEnd"/>
+                  <w:r>
+                    <w:rPr>
+                      <w:sz w:val="16"/>
+                      <w:szCs w:val="16"/>
+                    </w:rPr>
+                    <w:t>), np</w:t>
+                  </w:r>
+                  <w:r>
+                    <w:rPr>
+                      <w:sz w:val="16"/>
+                      <w:szCs w:val="16"/>
+                    </w:rPr>
+                    <w:t>.</w:t>
+                  </w:r>
+                  <w:r>
+                    <w:rPr>
+                      <w:sz w:val="16"/>
+                      <w:szCs w:val="16"/>
+                    </w:rPr>
+                    <w:t>log1p(</w:t>
+                  </w:r>
+                  <w:proofErr w:type="spellStart"/>
+                  <w:r>
+                    <w:rPr>
+                      <w:sz w:val="16"/>
+                      <w:szCs w:val="16"/>
+                    </w:rPr>
+                    <w:t>y_pred_cnn_lstm</w:t>
+                  </w:r>
+                  <w:proofErr w:type="spellEnd"/>
+                  <w:r>
+                    <w:rPr>
+                      <w:sz w:val="16"/>
+                      <w:szCs w:val="16"/>
+                    </w:rPr>
+                    <w:t>)))</w:t>
+                  </w:r>
+                </w:p>
+                <w:p>
+                  <w:pPr>
+                    <w:bidi w:val="0"/>
+                    <w:ind w:firstLine="0"/>
+                    <w:rPr>
+                      <w:sz w:val="16"/>
+                      <w:szCs w:val="16"/>
+                    </w:rPr>
+                  </w:pPr>
+                </w:p>
+              </w:txbxContent>
+            </v:textbox>
+          </v:shape>
+        </w:pict>
+      </w:r>
       <w:r>
         <w:rPr>
           <w:noProof/>
@@ -27565,1565 +28986,124 @@
           </v:shape>
         </w:pict>
       </w:r>
-      <w:r>
-        <w:rPr>
-          <w:rFonts w:cs="B Nazanin"/>
-          <w:rtl/>
-        </w:rPr>
-        <w:pict w14:anchorId="6F2382F3">
-          <v:shape id="_x0000_s1035" type="#_x0000_t202" style="position:absolute;margin-left:-442.95pt;margin-top:29pt;width:434.6pt;height:419.6pt;z-index:251652608;visibility:visible;mso-left-percent:-10001;mso-top-percent:-10001;mso-wrap-distance-left:9pt;mso-wrap-distance-top:3.6pt;mso-wrap-distance-right:9pt;mso-wrap-distance-bottom:3.6pt;mso-position-horizontal:absolute;mso-position-horizontal-relative:char;mso-position-vertical:absolute;mso-position-vertical-relative:line;mso-left-percent:-10001;mso-top-percent:-10001;mso-width-relative:margin;mso-height-relative:margin;v-text-anchor:top" fillcolor="white [3201]" strokecolor="#9cc2e5 [1944]" strokeweight="1pt">
-            <v:fill color2="#bdd6ee [1304]" focusposition="1" focussize="" focus="100%" type="gradient"/>
-            <v:shadow on="t" type="perspective" color="#1f4d78 [1608]" opacity=".5" offset="1pt" offset2="-3pt"/>
-            <v:textbox style="mso-next-textbox:#_x0000_s1035">
-              <w:txbxContent>
-                <w:p>
-                  <w:pPr>
-                    <w:bidi w:val="0"/>
-                    <w:rPr>
-                      <w:sz w:val="16"/>
-                      <w:szCs w:val="16"/>
-                    </w:rPr>
-                  </w:pPr>
-                  <w:proofErr w:type="spellStart"/>
-                  <w:r>
-                    <w:rPr>
-                      <w:sz w:val="16"/>
-                      <w:szCs w:val="16"/>
-                    </w:rPr>
-                    <w:t>model_cnn_lstm</w:t>
-                  </w:r>
-                  <w:proofErr w:type="spellEnd"/>
-                  <w:r>
-                    <w:rPr>
-                      <w:sz w:val="16"/>
-                      <w:szCs w:val="16"/>
-                    </w:rPr>
-                    <w:t xml:space="preserve"> = </w:t>
-                  </w:r>
-                  <w:proofErr w:type="gramStart"/>
-                  <w:r>
-                    <w:rPr>
-                      <w:sz w:val="16"/>
-                      <w:szCs w:val="16"/>
-                    </w:rPr>
-                    <w:t>Sequential(</w:t>
-                  </w:r>
-                  <w:proofErr w:type="gramEnd"/>
-                  <w:r>
-                    <w:rPr>
-                      <w:sz w:val="16"/>
-                      <w:szCs w:val="16"/>
-                    </w:rPr>
-                    <w:t>[</w:t>
-                  </w:r>
-                </w:p>
-                <w:p>
-                  <w:pPr>
-                    <w:bidi w:val="0"/>
-                    <w:rPr>
-                      <w:sz w:val="16"/>
-                      <w:szCs w:val="16"/>
-                    </w:rPr>
-                  </w:pPr>
-                  <w:r>
-                    <w:rPr>
-                      <w:sz w:val="16"/>
-                      <w:szCs w:val="16"/>
-                    </w:rPr>
-                    <w:t>    Conv1</w:t>
-                  </w:r>
-                  <w:proofErr w:type="gramStart"/>
-                  <w:r>
-                    <w:rPr>
-                      <w:sz w:val="16"/>
-                      <w:szCs w:val="16"/>
-                    </w:rPr>
-                    <w:t>D(</w:t>
-                  </w:r>
-                  <w:proofErr w:type="gramEnd"/>
-                  <w:r>
-                    <w:rPr>
-                      <w:sz w:val="16"/>
-                      <w:szCs w:val="16"/>
-                    </w:rPr>
-                    <w:t xml:space="preserve">filters=64, </w:t>
-                  </w:r>
-                  <w:proofErr w:type="spellStart"/>
-                  <w:r>
-                    <w:rPr>
-                      <w:sz w:val="16"/>
-                      <w:szCs w:val="16"/>
-                    </w:rPr>
-                    <w:t>kernel_size</w:t>
-                  </w:r>
-                  <w:proofErr w:type="spellEnd"/>
-                  <w:r>
-                    <w:rPr>
-                      <w:sz w:val="16"/>
-                      <w:szCs w:val="16"/>
-                    </w:rPr>
-                    <w:t>=3, activation='</w:t>
-                  </w:r>
-                  <w:proofErr w:type="spellStart"/>
-                  <w:r>
-                    <w:rPr>
-                      <w:sz w:val="16"/>
-                      <w:szCs w:val="16"/>
-                    </w:rPr>
-                    <w:t>relu</w:t>
-                  </w:r>
-                  <w:proofErr w:type="spellEnd"/>
-                  <w:r>
-                    <w:rPr>
-                      <w:sz w:val="16"/>
-                      <w:szCs w:val="16"/>
-                    </w:rPr>
-                    <w:t xml:space="preserve">', padding='same', </w:t>
-                  </w:r>
-                  <w:proofErr w:type="spellStart"/>
-                  <w:r>
-                    <w:rPr>
-                      <w:sz w:val="16"/>
-                      <w:szCs w:val="16"/>
-                    </w:rPr>
-                    <w:t>input_shape</w:t>
-                  </w:r>
-                  <w:proofErr w:type="spellEnd"/>
-                  <w:r>
-                    <w:rPr>
-                      <w:sz w:val="16"/>
-                      <w:szCs w:val="16"/>
-                    </w:rPr>
-                    <w:t>=(</w:t>
-                  </w:r>
-                  <w:proofErr w:type="spellStart"/>
-                  <w:proofErr w:type="gramStart"/>
-                  <w:r>
-                    <w:rPr>
-                      <w:sz w:val="16"/>
-                      <w:szCs w:val="16"/>
-                    </w:rPr>
-                    <w:t>X</w:t>
-                  </w:r>
-                  <w:r>
-                    <w:rPr>
-                      <w:sz w:val="16"/>
-                      <w:szCs w:val="16"/>
-                    </w:rPr>
-                    <w:t>.</w:t>
-                  </w:r>
-                  <w:r>
-                    <w:rPr>
-                      <w:sz w:val="16"/>
-                      <w:szCs w:val="16"/>
-                    </w:rPr>
-                    <w:t>shape</w:t>
-                  </w:r>
-                  <w:proofErr w:type="spellEnd"/>
-                  <w:proofErr w:type="gramEnd"/>
-                  <w:r>
-                    <w:rPr>
-                      <w:sz w:val="16"/>
-                      <w:szCs w:val="16"/>
-                    </w:rPr>
-                    <w:t xml:space="preserve">[1], </w:t>
-                  </w:r>
-                  <w:proofErr w:type="spellStart"/>
-                  <w:proofErr w:type="gramStart"/>
-                  <w:r>
-                    <w:rPr>
-                      <w:sz w:val="16"/>
-                      <w:szCs w:val="16"/>
-                    </w:rPr>
-                    <w:t>X</w:t>
-                  </w:r>
-                  <w:r>
-                    <w:rPr>
-                      <w:sz w:val="16"/>
-                      <w:szCs w:val="16"/>
-                    </w:rPr>
-                    <w:t>.</w:t>
-                  </w:r>
-                  <w:r>
-                    <w:rPr>
-                      <w:sz w:val="16"/>
-                      <w:szCs w:val="16"/>
-                    </w:rPr>
-                    <w:t>shape</w:t>
-                  </w:r>
-                  <w:proofErr w:type="spellEnd"/>
-                  <w:proofErr w:type="gramEnd"/>
-                  <w:r>
-                    <w:rPr>
-                      <w:sz w:val="16"/>
-                      <w:szCs w:val="16"/>
-                    </w:rPr>
-                    <w:t>[2])),</w:t>
-                  </w:r>
-                </w:p>
-                <w:p>
-                  <w:pPr>
-                    <w:bidi w:val="0"/>
-                    <w:rPr>
-                      <w:sz w:val="16"/>
-                      <w:szCs w:val="16"/>
-                    </w:rPr>
-                  </w:pPr>
-                  <w:r>
-                    <w:rPr>
-                      <w:sz w:val="16"/>
-                      <w:szCs w:val="16"/>
-                    </w:rPr>
-                    <w:t>    MaxPooling1D(</w:t>
-                  </w:r>
-                  <w:proofErr w:type="spellStart"/>
-                  <w:r>
-                    <w:rPr>
-                      <w:sz w:val="16"/>
-                      <w:szCs w:val="16"/>
-                    </w:rPr>
-                    <w:t>pool_size</w:t>
-                  </w:r>
-                  <w:proofErr w:type="spellEnd"/>
-                  <w:r>
-                    <w:rPr>
-                      <w:sz w:val="16"/>
-                      <w:szCs w:val="16"/>
-                    </w:rPr>
-                    <w:t>=2),</w:t>
-                  </w:r>
-                </w:p>
-                <w:p>
-                  <w:pPr>
-                    <w:bidi w:val="0"/>
-                    <w:rPr>
-                      <w:sz w:val="16"/>
-                      <w:szCs w:val="16"/>
-                    </w:rPr>
-                  </w:pPr>
-                  <w:r>
-                    <w:rPr>
-                      <w:sz w:val="16"/>
-                      <w:szCs w:val="16"/>
-                    </w:rPr>
-                    <w:t xml:space="preserve">    </w:t>
-                  </w:r>
-                  <w:proofErr w:type="gramStart"/>
-                  <w:r>
-                    <w:rPr>
-                      <w:sz w:val="16"/>
-                      <w:szCs w:val="16"/>
-                    </w:rPr>
-                    <w:t>LSTM(</w:t>
-                  </w:r>
-                  <w:proofErr w:type="gramEnd"/>
-                  <w:r>
-                    <w:rPr>
-                      <w:sz w:val="16"/>
-                      <w:szCs w:val="16"/>
-                    </w:rPr>
-                    <w:t xml:space="preserve">100, </w:t>
-                  </w:r>
-                  <w:proofErr w:type="spellStart"/>
-                  <w:r>
-                    <w:rPr>
-                      <w:sz w:val="16"/>
-                      <w:szCs w:val="16"/>
-                    </w:rPr>
-                    <w:t>return_sequences</w:t>
-                  </w:r>
-                  <w:proofErr w:type="spellEnd"/>
-                  <w:r>
-                    <w:rPr>
-                      <w:sz w:val="16"/>
-                      <w:szCs w:val="16"/>
-                    </w:rPr>
-                    <w:t>=False),</w:t>
-                  </w:r>
-                </w:p>
-                <w:p>
-                  <w:pPr>
-                    <w:bidi w:val="0"/>
-                    <w:rPr>
-                      <w:sz w:val="16"/>
-                      <w:szCs w:val="16"/>
-                    </w:rPr>
-                  </w:pPr>
-                  <w:r>
-                    <w:rPr>
-                      <w:sz w:val="16"/>
-                      <w:szCs w:val="16"/>
-                    </w:rPr>
-                    <w:t xml:space="preserve">    </w:t>
-                  </w:r>
-                  <w:proofErr w:type="gramStart"/>
-                  <w:r>
-                    <w:rPr>
-                      <w:sz w:val="16"/>
-                      <w:szCs w:val="16"/>
-                    </w:rPr>
-                    <w:t>Dropout(</w:t>
-                  </w:r>
-                  <w:proofErr w:type="gramEnd"/>
-                  <w:r>
-                    <w:rPr>
-                      <w:sz w:val="16"/>
-                      <w:szCs w:val="16"/>
-                    </w:rPr>
-                    <w:t>0</w:t>
-                  </w:r>
-                  <w:r>
-                    <w:rPr>
-                      <w:sz w:val="16"/>
-                      <w:szCs w:val="16"/>
-                    </w:rPr>
-                    <w:t>.</w:t>
-                  </w:r>
-                  <w:r>
-                    <w:rPr>
-                      <w:sz w:val="16"/>
-                      <w:szCs w:val="16"/>
-                    </w:rPr>
-                    <w:t>3),</w:t>
-                  </w:r>
-                </w:p>
-                <w:p>
-                  <w:pPr>
-                    <w:bidi w:val="0"/>
-                    <w:rPr>
-                      <w:sz w:val="16"/>
-                      <w:szCs w:val="16"/>
-                    </w:rPr>
-                  </w:pPr>
-                  <w:r>
-                    <w:rPr>
-                      <w:sz w:val="16"/>
-                      <w:szCs w:val="16"/>
-                    </w:rPr>
-                    <w:t xml:space="preserve">    </w:t>
-                  </w:r>
-                  <w:proofErr w:type="gramStart"/>
-                  <w:r>
-                    <w:rPr>
-                      <w:sz w:val="16"/>
-                      <w:szCs w:val="16"/>
-                    </w:rPr>
-                    <w:t>Dense(</w:t>
-                  </w:r>
-                  <w:proofErr w:type="gramEnd"/>
-                  <w:r>
-                    <w:rPr>
-                      <w:sz w:val="16"/>
-                      <w:szCs w:val="16"/>
-                    </w:rPr>
-                    <w:t>64, activation='</w:t>
-                  </w:r>
-                  <w:proofErr w:type="spellStart"/>
-                  <w:r>
-                    <w:rPr>
-                      <w:sz w:val="16"/>
-                      <w:szCs w:val="16"/>
-                    </w:rPr>
-                    <w:t>relu</w:t>
-                  </w:r>
-                  <w:proofErr w:type="spellEnd"/>
-                  <w:r>
-                    <w:rPr>
-                      <w:sz w:val="16"/>
-                      <w:szCs w:val="16"/>
-                    </w:rPr>
-                    <w:t>'),</w:t>
-                  </w:r>
-                </w:p>
-                <w:p>
-                  <w:pPr>
-                    <w:bidi w:val="0"/>
-                    <w:rPr>
-                      <w:sz w:val="16"/>
-                      <w:szCs w:val="16"/>
-                    </w:rPr>
-                  </w:pPr>
-                  <w:r>
-                    <w:rPr>
-                      <w:sz w:val="16"/>
-                      <w:szCs w:val="16"/>
-                    </w:rPr>
-                    <w:t xml:space="preserve">    </w:t>
-                  </w:r>
-                  <w:proofErr w:type="gramStart"/>
-                  <w:r>
-                    <w:rPr>
-                      <w:sz w:val="16"/>
-                      <w:szCs w:val="16"/>
-                    </w:rPr>
-                    <w:t>Dense(</w:t>
-                  </w:r>
-                  <w:proofErr w:type="gramEnd"/>
-                  <w:r>
-                    <w:rPr>
-                      <w:sz w:val="16"/>
-                      <w:szCs w:val="16"/>
-                    </w:rPr>
-                    <w:t>1</w:t>
-                  </w:r>
-                  <w:proofErr w:type="gramStart"/>
-                  <w:r>
-                    <w:rPr>
-                      <w:sz w:val="16"/>
-                      <w:szCs w:val="16"/>
-                    </w:rPr>
-                    <w:t>)  ]</w:t>
-                  </w:r>
-                  <w:proofErr w:type="gramEnd"/>
-                  <w:r>
-                    <w:rPr>
-                      <w:sz w:val="16"/>
-                      <w:szCs w:val="16"/>
-                    </w:rPr>
-                    <w:t>)</w:t>
-                  </w:r>
-                </w:p>
-                <w:p>
-                  <w:pPr>
-                    <w:bidi w:val="0"/>
-                    <w:rPr>
-                      <w:sz w:val="16"/>
-                      <w:szCs w:val="16"/>
-                    </w:rPr>
-                  </w:pPr>
-                  <w:proofErr w:type="spellStart"/>
-                  <w:r>
-                    <w:rPr>
-                      <w:sz w:val="16"/>
-                      <w:szCs w:val="16"/>
-                    </w:rPr>
-                    <w:t>model_cnn_</w:t>
-                  </w:r>
-                  <w:proofErr w:type="gramStart"/>
-                  <w:r>
-                    <w:rPr>
-                      <w:sz w:val="16"/>
-                      <w:szCs w:val="16"/>
-                    </w:rPr>
-                    <w:t>lstm</w:t>
-                  </w:r>
-                  <w:r>
-                    <w:rPr>
-                      <w:sz w:val="16"/>
-                      <w:szCs w:val="16"/>
-                    </w:rPr>
-                    <w:t>.</w:t>
-                  </w:r>
-                  <w:r>
-                    <w:rPr>
-                      <w:sz w:val="16"/>
-                      <w:szCs w:val="16"/>
-                    </w:rPr>
-                    <w:t>compile</w:t>
-                  </w:r>
-                  <w:proofErr w:type="spellEnd"/>
-                  <w:proofErr w:type="gramEnd"/>
-                  <w:r>
-                    <w:rPr>
-                      <w:sz w:val="16"/>
-                      <w:szCs w:val="16"/>
-                    </w:rPr>
-                    <w:t>(</w:t>
-                  </w:r>
-                </w:p>
-                <w:p>
-                  <w:pPr>
-                    <w:bidi w:val="0"/>
-                    <w:rPr>
-                      <w:sz w:val="16"/>
-                      <w:szCs w:val="16"/>
-                    </w:rPr>
-                  </w:pPr>
-                  <w:r>
-                    <w:rPr>
-                      <w:sz w:val="16"/>
-                      <w:szCs w:val="16"/>
-                    </w:rPr>
-                    <w:t>    optimizer=Adam(</w:t>
-                  </w:r>
-                  <w:proofErr w:type="spellStart"/>
-                  <w:r>
-                    <w:rPr>
-                      <w:sz w:val="16"/>
-                      <w:szCs w:val="16"/>
-                    </w:rPr>
-                    <w:t>learning_rate</w:t>
-                  </w:r>
-                  <w:proofErr w:type="spellEnd"/>
-                  <w:r>
-                    <w:rPr>
-                      <w:sz w:val="16"/>
-                      <w:szCs w:val="16"/>
-                    </w:rPr>
-                    <w:t>=0</w:t>
-                  </w:r>
-                  <w:r>
-                    <w:rPr>
-                      <w:sz w:val="16"/>
-                      <w:szCs w:val="16"/>
-                    </w:rPr>
-                    <w:t>.</w:t>
-                  </w:r>
-                  <w:r>
-                    <w:rPr>
-                      <w:sz w:val="16"/>
-                      <w:szCs w:val="16"/>
-                    </w:rPr>
-                    <w:t>001),</w:t>
-                  </w:r>
-                </w:p>
-                <w:p>
-                  <w:pPr>
-                    <w:bidi w:val="0"/>
-                    <w:rPr>
-                      <w:sz w:val="16"/>
-                      <w:szCs w:val="16"/>
-                    </w:rPr>
-                  </w:pPr>
-                  <w:r>
-                    <w:rPr>
-                      <w:sz w:val="16"/>
-                      <w:szCs w:val="16"/>
-                    </w:rPr>
-                    <w:t>    loss='</w:t>
-                  </w:r>
-                  <w:proofErr w:type="spellStart"/>
-                  <w:r>
-                    <w:rPr>
-                      <w:sz w:val="16"/>
-                      <w:szCs w:val="16"/>
-                    </w:rPr>
-                    <w:t>mse</w:t>
-                  </w:r>
-                  <w:proofErr w:type="spellEnd"/>
-                  <w:r>
-                    <w:rPr>
-                      <w:sz w:val="16"/>
-                      <w:szCs w:val="16"/>
-                    </w:rPr>
-                    <w:t>',</w:t>
-                  </w:r>
-                </w:p>
-                <w:p>
-                  <w:pPr>
-                    <w:bidi w:val="0"/>
-                    <w:rPr>
-                      <w:sz w:val="16"/>
-                      <w:szCs w:val="16"/>
-                    </w:rPr>
-                  </w:pPr>
-                  <w:r>
-                    <w:rPr>
-                      <w:sz w:val="16"/>
-                      <w:szCs w:val="16"/>
-                    </w:rPr>
-                    <w:t>    metrics=['</w:t>
-                  </w:r>
-                  <w:proofErr w:type="spellStart"/>
-                  <w:r>
-                    <w:rPr>
-                      <w:sz w:val="16"/>
-                      <w:szCs w:val="16"/>
-                    </w:rPr>
-                    <w:t>mae</w:t>
-                  </w:r>
-                  <w:proofErr w:type="spellEnd"/>
-                  <w:r>
-                    <w:rPr>
-                      <w:sz w:val="16"/>
-                      <w:szCs w:val="16"/>
-                    </w:rPr>
-                    <w:t>'])</w:t>
-                  </w:r>
-                </w:p>
-                <w:p>
-                  <w:pPr>
-                    <w:bidi w:val="0"/>
-                    <w:rPr>
-                      <w:sz w:val="16"/>
-                      <w:szCs w:val="16"/>
-                    </w:rPr>
-                  </w:pPr>
-                  <w:proofErr w:type="spellStart"/>
-                  <w:r>
-                    <w:rPr>
-                      <w:sz w:val="16"/>
-                      <w:szCs w:val="16"/>
-                    </w:rPr>
-                    <w:t>early_stop_cnn_lstm</w:t>
-                  </w:r>
-                  <w:proofErr w:type="spellEnd"/>
-                  <w:r>
-                    <w:rPr>
-                      <w:sz w:val="16"/>
-                      <w:szCs w:val="16"/>
-                    </w:rPr>
-                    <w:t xml:space="preserve"> = </w:t>
-                  </w:r>
-                  <w:proofErr w:type="spellStart"/>
-                  <w:proofErr w:type="gramStart"/>
-                  <w:r>
-                    <w:rPr>
-                      <w:sz w:val="16"/>
-                      <w:szCs w:val="16"/>
-                    </w:rPr>
-                    <w:t>tf</w:t>
-                  </w:r>
-                  <w:r>
-                    <w:rPr>
-                      <w:sz w:val="16"/>
-                      <w:szCs w:val="16"/>
-                    </w:rPr>
-                    <w:t>.</w:t>
-                  </w:r>
-                  <w:r>
-                    <w:rPr>
-                      <w:sz w:val="16"/>
-                      <w:szCs w:val="16"/>
-                    </w:rPr>
-                    <w:t>keras</w:t>
-                  </w:r>
-                  <w:proofErr w:type="gramEnd"/>
-                  <w:r>
-                    <w:rPr>
-                      <w:sz w:val="16"/>
-                      <w:szCs w:val="16"/>
-                    </w:rPr>
-                    <w:t>.</w:t>
-                  </w:r>
-                  <w:proofErr w:type="gramStart"/>
-                  <w:r>
-                    <w:rPr>
-                      <w:sz w:val="16"/>
-                      <w:szCs w:val="16"/>
-                    </w:rPr>
-                    <w:t>callbacks</w:t>
-                  </w:r>
-                  <w:r>
-                    <w:rPr>
-                      <w:sz w:val="16"/>
-                      <w:szCs w:val="16"/>
-                    </w:rPr>
-                    <w:t>.</w:t>
-                  </w:r>
-                  <w:r>
-                    <w:rPr>
-                      <w:sz w:val="16"/>
-                      <w:szCs w:val="16"/>
-                    </w:rPr>
-                    <w:t>EarlyStopping</w:t>
-                  </w:r>
-                  <w:proofErr w:type="spellEnd"/>
-                  <w:proofErr w:type="gramEnd"/>
-                  <w:r>
-                    <w:rPr>
-                      <w:sz w:val="16"/>
-                      <w:szCs w:val="16"/>
-                    </w:rPr>
-                    <w:t>(monitor='</w:t>
-                  </w:r>
-                  <w:proofErr w:type="spellStart"/>
-                  <w:r>
-                    <w:rPr>
-                      <w:sz w:val="16"/>
-                      <w:szCs w:val="16"/>
-                    </w:rPr>
-                    <w:t>val_loss</w:t>
-                  </w:r>
-                  <w:proofErr w:type="spellEnd"/>
-                  <w:r>
-                    <w:rPr>
-                      <w:sz w:val="16"/>
-                      <w:szCs w:val="16"/>
-                    </w:rPr>
-                    <w:t xml:space="preserve">', patience=10, </w:t>
-                  </w:r>
-                  <w:proofErr w:type="spellStart"/>
-                  <w:r>
-                    <w:rPr>
-                      <w:sz w:val="16"/>
-                      <w:szCs w:val="16"/>
-                    </w:rPr>
-                    <w:t>restore_best_weights</w:t>
-                  </w:r>
-                  <w:proofErr w:type="spellEnd"/>
-                  <w:r>
-                    <w:rPr>
-                      <w:sz w:val="16"/>
-                      <w:szCs w:val="16"/>
-                    </w:rPr>
-                    <w:t>=True)</w:t>
-                  </w:r>
-                </w:p>
-                <w:p>
-                  <w:pPr>
-                    <w:bidi w:val="0"/>
-                    <w:rPr>
-                      <w:sz w:val="16"/>
-                      <w:szCs w:val="16"/>
-                    </w:rPr>
-                  </w:pPr>
-                  <w:proofErr w:type="spellStart"/>
-                  <w:r>
-                    <w:rPr>
-                      <w:sz w:val="16"/>
-                      <w:szCs w:val="16"/>
-                    </w:rPr>
-                    <w:t>start_time_cnn_lstm</w:t>
-                  </w:r>
-                  <w:proofErr w:type="spellEnd"/>
-                  <w:r>
-                    <w:rPr>
-                      <w:sz w:val="16"/>
-                      <w:szCs w:val="16"/>
-                    </w:rPr>
-                    <w:t xml:space="preserve"> = </w:t>
-                  </w:r>
-                  <w:proofErr w:type="spellStart"/>
-                  <w:proofErr w:type="gramStart"/>
-                  <w:r>
-                    <w:rPr>
-                      <w:sz w:val="16"/>
-                      <w:szCs w:val="16"/>
-                    </w:rPr>
-                    <w:t>time</w:t>
-                  </w:r>
-                  <w:r>
-                    <w:rPr>
-                      <w:sz w:val="16"/>
-                      <w:szCs w:val="16"/>
-                    </w:rPr>
-                    <w:t>.</w:t>
-                  </w:r>
-                  <w:r>
-                    <w:rPr>
-                      <w:sz w:val="16"/>
-                      <w:szCs w:val="16"/>
-                    </w:rPr>
-                    <w:t>time</w:t>
-                  </w:r>
-                  <w:proofErr w:type="spellEnd"/>
-                  <w:proofErr w:type="gramEnd"/>
-                  <w:r>
-                    <w:rPr>
-                      <w:sz w:val="16"/>
-                      <w:szCs w:val="16"/>
-                    </w:rPr>
-                    <w:t>()</w:t>
-                  </w:r>
-                </w:p>
-                <w:p>
-                  <w:pPr>
-                    <w:bidi w:val="0"/>
-                    <w:rPr>
-                      <w:sz w:val="16"/>
-                      <w:szCs w:val="16"/>
-                    </w:rPr>
-                  </w:pPr>
-                  <w:proofErr w:type="spellStart"/>
-                  <w:r>
-                    <w:rPr>
-                      <w:sz w:val="16"/>
-                      <w:szCs w:val="16"/>
-                    </w:rPr>
-                    <w:t>history_cnn_lstm</w:t>
-                  </w:r>
-                  <w:proofErr w:type="spellEnd"/>
-                  <w:r>
-                    <w:rPr>
-                      <w:sz w:val="16"/>
-                      <w:szCs w:val="16"/>
-                    </w:rPr>
-                    <w:t xml:space="preserve"> = </w:t>
-                  </w:r>
-                  <w:proofErr w:type="spellStart"/>
-                  <w:proofErr w:type="gramStart"/>
-                  <w:r>
-                    <w:rPr>
-                      <w:sz w:val="16"/>
-                      <w:szCs w:val="16"/>
-                    </w:rPr>
-                    <w:t>model_cnn_lstm</w:t>
-                  </w:r>
-                  <w:r>
-                    <w:rPr>
-                      <w:sz w:val="16"/>
-                      <w:szCs w:val="16"/>
-                    </w:rPr>
-                    <w:t>.</w:t>
-                  </w:r>
-                  <w:r>
-                    <w:rPr>
-                      <w:sz w:val="16"/>
-                      <w:szCs w:val="16"/>
-                    </w:rPr>
-                    <w:t>fit</w:t>
-                  </w:r>
-                  <w:proofErr w:type="spellEnd"/>
-                  <w:r>
-                    <w:rPr>
-                      <w:sz w:val="16"/>
-                      <w:szCs w:val="16"/>
-                    </w:rPr>
-                    <w:t>(</w:t>
-                  </w:r>
-                  <w:proofErr w:type="gramEnd"/>
-                </w:p>
-                <w:p>
-                  <w:pPr>
-                    <w:bidi w:val="0"/>
-                    <w:rPr>
-                      <w:sz w:val="16"/>
-                      <w:szCs w:val="16"/>
-                    </w:rPr>
-                  </w:pPr>
-                  <w:r>
-                    <w:rPr>
-                      <w:sz w:val="16"/>
-                      <w:szCs w:val="16"/>
-                    </w:rPr>
-                    <w:t xml:space="preserve">    </w:t>
-                  </w:r>
-                  <w:proofErr w:type="spellStart"/>
-                  <w:r>
-                    <w:rPr>
-                      <w:sz w:val="16"/>
-                      <w:szCs w:val="16"/>
-                    </w:rPr>
-                    <w:t>X_train</w:t>
-                  </w:r>
-                  <w:proofErr w:type="spellEnd"/>
-                  <w:r>
-                    <w:rPr>
-                      <w:sz w:val="16"/>
-                      <w:szCs w:val="16"/>
-                    </w:rPr>
-                    <w:t xml:space="preserve">, </w:t>
-                  </w:r>
-                  <w:proofErr w:type="spellStart"/>
-                  <w:r>
-                    <w:rPr>
-                      <w:sz w:val="16"/>
-                      <w:szCs w:val="16"/>
-                    </w:rPr>
-                    <w:t>y_train</w:t>
-                  </w:r>
-                  <w:proofErr w:type="spellEnd"/>
-                  <w:r>
-                    <w:rPr>
-                      <w:sz w:val="16"/>
-                      <w:szCs w:val="16"/>
-                    </w:rPr>
-                    <w:t>,</w:t>
-                  </w:r>
-                </w:p>
-                <w:p>
-                  <w:pPr>
-                    <w:bidi w:val="0"/>
-                    <w:rPr>
-                      <w:sz w:val="16"/>
-                      <w:szCs w:val="16"/>
-                    </w:rPr>
-                  </w:pPr>
-                  <w:r>
-                    <w:rPr>
-                      <w:sz w:val="16"/>
-                      <w:szCs w:val="16"/>
-                    </w:rPr>
-                    <w:t xml:space="preserve">    </w:t>
-                  </w:r>
-                  <w:proofErr w:type="spellStart"/>
-                  <w:r>
-                    <w:rPr>
-                      <w:sz w:val="16"/>
-                      <w:szCs w:val="16"/>
-                    </w:rPr>
-                    <w:t>validation_data</w:t>
-                  </w:r>
-                  <w:proofErr w:type="spellEnd"/>
-                  <w:proofErr w:type="gramStart"/>
-                  <w:r>
-                    <w:rPr>
-                      <w:sz w:val="16"/>
-                      <w:szCs w:val="16"/>
-                    </w:rPr>
-                    <w:t>=(</w:t>
-                  </w:r>
-                  <w:proofErr w:type="spellStart"/>
-                  <w:proofErr w:type="gramEnd"/>
-                  <w:r>
-                    <w:rPr>
-                      <w:sz w:val="16"/>
-                      <w:szCs w:val="16"/>
-                    </w:rPr>
-                    <w:t>X_val</w:t>
-                  </w:r>
-                  <w:proofErr w:type="spellEnd"/>
-                  <w:r>
-                    <w:rPr>
-                      <w:sz w:val="16"/>
-                      <w:szCs w:val="16"/>
-                    </w:rPr>
-                    <w:t xml:space="preserve">, </w:t>
-                  </w:r>
-                  <w:proofErr w:type="spellStart"/>
-                  <w:r>
-                    <w:rPr>
-                      <w:sz w:val="16"/>
-                      <w:szCs w:val="16"/>
-                    </w:rPr>
-                    <w:t>y_val</w:t>
-                  </w:r>
-                  <w:proofErr w:type="spellEnd"/>
-                  <w:r>
-                    <w:rPr>
-                      <w:sz w:val="16"/>
-                      <w:szCs w:val="16"/>
-                    </w:rPr>
-                    <w:t>),</w:t>
-                  </w:r>
-                </w:p>
-                <w:p>
-                  <w:pPr>
-                    <w:bidi w:val="0"/>
-                    <w:rPr>
-                      <w:sz w:val="16"/>
-                      <w:szCs w:val="16"/>
-                    </w:rPr>
-                  </w:pPr>
-                  <w:r>
-                    <w:rPr>
-                      <w:sz w:val="16"/>
-                      <w:szCs w:val="16"/>
-                    </w:rPr>
-                    <w:t>    epochs=100,</w:t>
-                  </w:r>
-                </w:p>
-                <w:p>
-                  <w:pPr>
-                    <w:bidi w:val="0"/>
-                    <w:rPr>
-                      <w:sz w:val="16"/>
-                      <w:szCs w:val="16"/>
-                    </w:rPr>
-                  </w:pPr>
-                  <w:r>
-                    <w:rPr>
-                      <w:sz w:val="16"/>
-                      <w:szCs w:val="16"/>
-                    </w:rPr>
-                    <w:t xml:space="preserve">    </w:t>
-                  </w:r>
-                  <w:proofErr w:type="spellStart"/>
-                  <w:r>
-                    <w:rPr>
-                      <w:sz w:val="16"/>
-                      <w:szCs w:val="16"/>
-                    </w:rPr>
-                    <w:t>batch_size</w:t>
-                  </w:r>
-                  <w:proofErr w:type="spellEnd"/>
-                  <w:r>
-                    <w:rPr>
-                      <w:sz w:val="16"/>
-                      <w:szCs w:val="16"/>
-                    </w:rPr>
-                    <w:t>=64,</w:t>
-                  </w:r>
-                </w:p>
-                <w:p>
-                  <w:pPr>
-                    <w:bidi w:val="0"/>
-                    <w:rPr>
-                      <w:sz w:val="16"/>
-                      <w:szCs w:val="16"/>
-                    </w:rPr>
-                  </w:pPr>
-                  <w:r>
-                    <w:rPr>
-                      <w:sz w:val="16"/>
-                      <w:szCs w:val="16"/>
-                    </w:rPr>
-                    <w:t>    callbacks=[</w:t>
-                  </w:r>
-                  <w:proofErr w:type="spellStart"/>
-                  <w:r>
-                    <w:rPr>
-                      <w:sz w:val="16"/>
-                      <w:szCs w:val="16"/>
-                    </w:rPr>
-                    <w:t>early_stop_cnn_lstm</w:t>
-                  </w:r>
-                  <w:proofErr w:type="spellEnd"/>
-                  <w:r>
-                    <w:rPr>
-                      <w:sz w:val="16"/>
-                      <w:szCs w:val="16"/>
-                    </w:rPr>
-                    <w:t>],</w:t>
-                  </w:r>
-                </w:p>
-                <w:p>
-                  <w:pPr>
-                    <w:bidi w:val="0"/>
-                    <w:rPr>
-                      <w:sz w:val="16"/>
-                      <w:szCs w:val="16"/>
-                    </w:rPr>
-                  </w:pPr>
-                  <w:r>
-                    <w:rPr>
-                      <w:sz w:val="16"/>
-                      <w:szCs w:val="16"/>
-                    </w:rPr>
-                    <w:t>    verbose=1)</w:t>
-                  </w:r>
-                </w:p>
-                <w:p>
-                  <w:pPr>
-                    <w:bidi w:val="0"/>
-                    <w:rPr>
-                      <w:sz w:val="16"/>
-                      <w:szCs w:val="16"/>
-                    </w:rPr>
-                  </w:pPr>
-                  <w:proofErr w:type="spellStart"/>
-                  <w:r>
-                    <w:rPr>
-                      <w:sz w:val="16"/>
-                      <w:szCs w:val="16"/>
-                    </w:rPr>
-                    <w:t>train_time_cnn_lstm</w:t>
-                  </w:r>
-                  <w:proofErr w:type="spellEnd"/>
-                  <w:r>
-                    <w:rPr>
-                      <w:sz w:val="16"/>
-                      <w:szCs w:val="16"/>
-                    </w:rPr>
-                    <w:t xml:space="preserve"> = </w:t>
-                  </w:r>
-                  <w:proofErr w:type="spellStart"/>
-                  <w:proofErr w:type="gramStart"/>
-                  <w:r>
-                    <w:rPr>
-                      <w:sz w:val="16"/>
-                      <w:szCs w:val="16"/>
-                    </w:rPr>
-                    <w:t>time</w:t>
-                  </w:r>
-                  <w:r>
-                    <w:rPr>
-                      <w:sz w:val="16"/>
-                      <w:szCs w:val="16"/>
-                    </w:rPr>
-                    <w:t>.</w:t>
-                  </w:r>
-                  <w:r>
-                    <w:rPr>
-                      <w:sz w:val="16"/>
-                      <w:szCs w:val="16"/>
-                    </w:rPr>
-                    <w:t>time</w:t>
-                  </w:r>
-                  <w:proofErr w:type="spellEnd"/>
-                  <w:proofErr w:type="gramEnd"/>
-                  <w:r>
-                    <w:rPr>
-                      <w:sz w:val="16"/>
-                      <w:szCs w:val="16"/>
-                    </w:rPr>
-                    <w:t xml:space="preserve">() - </w:t>
-                  </w:r>
-                  <w:proofErr w:type="spellStart"/>
-                  <w:r>
-                    <w:rPr>
-                      <w:sz w:val="16"/>
-                      <w:szCs w:val="16"/>
-                    </w:rPr>
-                    <w:t>start_time_cnn_lstm</w:t>
-                  </w:r>
-                  <w:proofErr w:type="spellEnd"/>
-                </w:p>
-                <w:p>
-                  <w:pPr>
-                    <w:bidi w:val="0"/>
-                    <w:rPr>
-                      <w:sz w:val="16"/>
-                      <w:szCs w:val="16"/>
-                    </w:rPr>
-                  </w:pPr>
-                  <w:proofErr w:type="spellStart"/>
-                  <w:r>
-                    <w:rPr>
-                      <w:sz w:val="16"/>
-                      <w:szCs w:val="16"/>
-                    </w:rPr>
-                    <w:t>y_pred_cnn_lstm</w:t>
-                  </w:r>
-                  <w:proofErr w:type="spellEnd"/>
-                  <w:r>
-                    <w:rPr>
-                      <w:sz w:val="16"/>
-                      <w:szCs w:val="16"/>
-                    </w:rPr>
-                    <w:t xml:space="preserve"> = </w:t>
-                  </w:r>
-                  <w:proofErr w:type="spellStart"/>
-                  <w:r>
-                    <w:rPr>
-                      <w:sz w:val="16"/>
-                      <w:szCs w:val="16"/>
-                    </w:rPr>
-                    <w:t>model_cnn_</w:t>
-                  </w:r>
-                  <w:proofErr w:type="gramStart"/>
-                  <w:r>
-                    <w:rPr>
-                      <w:sz w:val="16"/>
-                      <w:szCs w:val="16"/>
-                    </w:rPr>
-                    <w:t>lstm</w:t>
-                  </w:r>
-                  <w:r>
-                    <w:rPr>
-                      <w:sz w:val="16"/>
-                      <w:szCs w:val="16"/>
-                    </w:rPr>
-                    <w:t>.</w:t>
-                  </w:r>
-                  <w:r>
-                    <w:rPr>
-                      <w:sz w:val="16"/>
-                      <w:szCs w:val="16"/>
-                    </w:rPr>
-                    <w:t>predict</w:t>
-                  </w:r>
-                  <w:proofErr w:type="spellEnd"/>
-                  <w:proofErr w:type="gramEnd"/>
-                  <w:r>
-                    <w:rPr>
-                      <w:sz w:val="16"/>
-                      <w:szCs w:val="16"/>
-                    </w:rPr>
-                    <w:t>(</w:t>
-                  </w:r>
-                  <w:proofErr w:type="spellStart"/>
-                  <w:r>
-                    <w:rPr>
-                      <w:sz w:val="16"/>
-                      <w:szCs w:val="16"/>
-                    </w:rPr>
-                    <w:t>X_test</w:t>
-                  </w:r>
-                  <w:proofErr w:type="spellEnd"/>
-                  <w:proofErr w:type="gramStart"/>
-                  <w:r>
-                    <w:rPr>
-                      <w:sz w:val="16"/>
-                      <w:szCs w:val="16"/>
-                    </w:rPr>
-                    <w:t>)</w:t>
-                  </w:r>
-                  <w:r>
-                    <w:rPr>
-                      <w:sz w:val="16"/>
-                      <w:szCs w:val="16"/>
-                    </w:rPr>
-                    <w:t>.</w:t>
-                  </w:r>
-                  <w:r>
-                    <w:rPr>
-                      <w:sz w:val="16"/>
-                      <w:szCs w:val="16"/>
-                    </w:rPr>
-                    <w:t>flatten</w:t>
-                  </w:r>
-                  <w:proofErr w:type="gramEnd"/>
-                  <w:r>
-                    <w:rPr>
-                      <w:sz w:val="16"/>
-                      <w:szCs w:val="16"/>
-                    </w:rPr>
-                    <w:t>()</w:t>
-                  </w:r>
-                </w:p>
-                <w:p>
-                  <w:pPr>
-                    <w:bidi w:val="0"/>
-                    <w:rPr>
-                      <w:sz w:val="16"/>
-                      <w:szCs w:val="16"/>
-                    </w:rPr>
-                  </w:pPr>
-                  <w:proofErr w:type="spellStart"/>
-                  <w:r>
-                    <w:rPr>
-                      <w:sz w:val="16"/>
-                      <w:szCs w:val="16"/>
-                    </w:rPr>
-                    <w:t>mae_cnn_lstm</w:t>
-                  </w:r>
-                  <w:proofErr w:type="spellEnd"/>
-                  <w:r>
-                    <w:rPr>
-                      <w:sz w:val="16"/>
-                      <w:szCs w:val="16"/>
-                    </w:rPr>
-                    <w:t xml:space="preserve"> = </w:t>
-                  </w:r>
-                  <w:proofErr w:type="spellStart"/>
-                  <w:r>
-                    <w:rPr>
-                      <w:sz w:val="16"/>
-                      <w:szCs w:val="16"/>
-                    </w:rPr>
-                    <w:t>mean_absolute_</w:t>
-                  </w:r>
-                  <w:proofErr w:type="gramStart"/>
-                  <w:r>
-                    <w:rPr>
-                      <w:sz w:val="16"/>
-                      <w:szCs w:val="16"/>
-                    </w:rPr>
-                    <w:t>error</w:t>
-                  </w:r>
-                  <w:proofErr w:type="spellEnd"/>
-                  <w:r>
-                    <w:rPr>
-                      <w:sz w:val="16"/>
-                      <w:szCs w:val="16"/>
-                    </w:rPr>
-                    <w:t>(</w:t>
-                  </w:r>
-                  <w:proofErr w:type="spellStart"/>
-                  <w:proofErr w:type="gramEnd"/>
-                  <w:r>
-                    <w:rPr>
-                      <w:sz w:val="16"/>
-                      <w:szCs w:val="16"/>
-                    </w:rPr>
-                    <w:t>y_test</w:t>
-                  </w:r>
-                  <w:proofErr w:type="spellEnd"/>
-                  <w:r>
-                    <w:rPr>
-                      <w:sz w:val="16"/>
-                      <w:szCs w:val="16"/>
-                    </w:rPr>
-                    <w:t xml:space="preserve">, </w:t>
-                  </w:r>
-                  <w:proofErr w:type="spellStart"/>
-                  <w:r>
-                    <w:rPr>
-                      <w:sz w:val="16"/>
-                      <w:szCs w:val="16"/>
-                    </w:rPr>
-                    <w:t>y_pred_cnn_lstm</w:t>
-                  </w:r>
-                  <w:proofErr w:type="spellEnd"/>
-                  <w:r>
-                    <w:rPr>
-                      <w:sz w:val="16"/>
-                      <w:szCs w:val="16"/>
-                    </w:rPr>
-                    <w:t>)</w:t>
-                  </w:r>
-                </w:p>
-                <w:p>
-                  <w:pPr>
-                    <w:bidi w:val="0"/>
-                    <w:rPr>
-                      <w:sz w:val="16"/>
-                      <w:szCs w:val="16"/>
-                    </w:rPr>
-                  </w:pPr>
-                  <w:proofErr w:type="spellStart"/>
-                  <w:r>
-                    <w:rPr>
-                      <w:sz w:val="16"/>
-                      <w:szCs w:val="16"/>
-                    </w:rPr>
-                    <w:t>rmse_cnn_lstm</w:t>
-                  </w:r>
-                  <w:proofErr w:type="spellEnd"/>
-                  <w:r>
-                    <w:rPr>
-                      <w:sz w:val="16"/>
-                      <w:szCs w:val="16"/>
-                    </w:rPr>
-                    <w:t xml:space="preserve"> = </w:t>
-                  </w:r>
-                  <w:proofErr w:type="spellStart"/>
-                  <w:proofErr w:type="gramStart"/>
-                  <w:r>
-                    <w:rPr>
-                      <w:sz w:val="16"/>
-                      <w:szCs w:val="16"/>
-                    </w:rPr>
-                    <w:t>np</w:t>
-                  </w:r>
-                  <w:r>
-                    <w:rPr>
-                      <w:sz w:val="16"/>
-                      <w:szCs w:val="16"/>
-                    </w:rPr>
-                    <w:t>.</w:t>
-                  </w:r>
-                  <w:r>
-                    <w:rPr>
-                      <w:sz w:val="16"/>
-                      <w:szCs w:val="16"/>
-                    </w:rPr>
-                    <w:t>sqrt</w:t>
-                  </w:r>
-                  <w:proofErr w:type="spellEnd"/>
-                  <w:proofErr w:type="gramEnd"/>
-                  <w:r>
-                    <w:rPr>
-                      <w:sz w:val="16"/>
-                      <w:szCs w:val="16"/>
-                    </w:rPr>
-                    <w:t>(</w:t>
-                  </w:r>
-                  <w:proofErr w:type="spellStart"/>
-                  <w:r>
-                    <w:rPr>
-                      <w:sz w:val="16"/>
-                      <w:szCs w:val="16"/>
-                    </w:rPr>
-                    <w:t>mean_squared_</w:t>
-                  </w:r>
-                  <w:proofErr w:type="gramStart"/>
-                  <w:r>
-                    <w:rPr>
-                      <w:sz w:val="16"/>
-                      <w:szCs w:val="16"/>
-                    </w:rPr>
-                    <w:t>error</w:t>
-                  </w:r>
-                  <w:proofErr w:type="spellEnd"/>
-                  <w:r>
-                    <w:rPr>
-                      <w:sz w:val="16"/>
-                      <w:szCs w:val="16"/>
-                    </w:rPr>
-                    <w:t>(</w:t>
-                  </w:r>
-                  <w:proofErr w:type="spellStart"/>
-                  <w:proofErr w:type="gramEnd"/>
-                  <w:r>
-                    <w:rPr>
-                      <w:sz w:val="16"/>
-                      <w:szCs w:val="16"/>
-                    </w:rPr>
-                    <w:t>y_test</w:t>
-                  </w:r>
-                  <w:proofErr w:type="spellEnd"/>
-                  <w:r>
-                    <w:rPr>
-                      <w:sz w:val="16"/>
-                      <w:szCs w:val="16"/>
-                    </w:rPr>
-                    <w:t xml:space="preserve">, </w:t>
-                  </w:r>
-                  <w:proofErr w:type="spellStart"/>
-                  <w:r>
-                    <w:rPr>
-                      <w:sz w:val="16"/>
-                      <w:szCs w:val="16"/>
-                    </w:rPr>
-                    <w:t>y_pred_cnn_lstm</w:t>
-                  </w:r>
-                  <w:proofErr w:type="spellEnd"/>
-                  <w:r>
-                    <w:rPr>
-                      <w:sz w:val="16"/>
-                      <w:szCs w:val="16"/>
-                    </w:rPr>
-                    <w:t>))</w:t>
-                  </w:r>
-                </w:p>
-                <w:p>
-                  <w:pPr>
-                    <w:bidi w:val="0"/>
-                    <w:rPr>
-                      <w:sz w:val="16"/>
-                      <w:szCs w:val="16"/>
-                    </w:rPr>
-                  </w:pPr>
-                  <w:proofErr w:type="spellStart"/>
-                  <w:r>
-                    <w:rPr>
-                      <w:sz w:val="16"/>
-                      <w:szCs w:val="16"/>
-                    </w:rPr>
-                    <w:t>log_rmse_cnn_lstm</w:t>
-                  </w:r>
-                  <w:proofErr w:type="spellEnd"/>
-                  <w:r>
-                    <w:rPr>
-                      <w:sz w:val="16"/>
-                      <w:szCs w:val="16"/>
-                    </w:rPr>
-                    <w:t xml:space="preserve"> = </w:t>
-                  </w:r>
-                  <w:proofErr w:type="spellStart"/>
-                  <w:proofErr w:type="gramStart"/>
-                  <w:r>
-                    <w:rPr>
-                      <w:sz w:val="16"/>
-                      <w:szCs w:val="16"/>
-                    </w:rPr>
-                    <w:t>np</w:t>
-                  </w:r>
-                  <w:r>
-                    <w:rPr>
-                      <w:sz w:val="16"/>
-                      <w:szCs w:val="16"/>
-                    </w:rPr>
-                    <w:t>.</w:t>
-                  </w:r>
-                  <w:r>
-                    <w:rPr>
-                      <w:sz w:val="16"/>
-                      <w:szCs w:val="16"/>
-                    </w:rPr>
-                    <w:t>sqrt</w:t>
-                  </w:r>
-                  <w:proofErr w:type="spellEnd"/>
-                  <w:proofErr w:type="gramEnd"/>
-                  <w:r>
-                    <w:rPr>
-                      <w:sz w:val="16"/>
-                      <w:szCs w:val="16"/>
-                    </w:rPr>
-                    <w:t>(</w:t>
-                  </w:r>
-                  <w:proofErr w:type="spellStart"/>
-                  <w:r>
-                    <w:rPr>
-                      <w:sz w:val="16"/>
-                      <w:szCs w:val="16"/>
-                    </w:rPr>
-                    <w:t>mean_squared_error</w:t>
-                  </w:r>
-                  <w:proofErr w:type="spellEnd"/>
-                  <w:r>
-                    <w:rPr>
-                      <w:sz w:val="16"/>
-                      <w:szCs w:val="16"/>
-                    </w:rPr>
-                    <w:t>(np</w:t>
-                  </w:r>
-                  <w:r>
-                    <w:rPr>
-                      <w:sz w:val="16"/>
-                      <w:szCs w:val="16"/>
-                    </w:rPr>
-                    <w:t>.</w:t>
-                  </w:r>
-                  <w:r>
-                    <w:rPr>
-                      <w:sz w:val="16"/>
-                      <w:szCs w:val="16"/>
-                    </w:rPr>
-                    <w:t>log1p(</w:t>
-                  </w:r>
-                  <w:proofErr w:type="spellStart"/>
-                  <w:r>
-                    <w:rPr>
-                      <w:sz w:val="16"/>
-                      <w:szCs w:val="16"/>
-                    </w:rPr>
-                    <w:t>y_test</w:t>
-                  </w:r>
-                  <w:proofErr w:type="spellEnd"/>
-                  <w:r>
-                    <w:rPr>
-                      <w:sz w:val="16"/>
-                      <w:szCs w:val="16"/>
-                    </w:rPr>
-                    <w:t>), np</w:t>
-                  </w:r>
-                  <w:r>
-                    <w:rPr>
-                      <w:sz w:val="16"/>
-                      <w:szCs w:val="16"/>
-                    </w:rPr>
-                    <w:t>.</w:t>
-                  </w:r>
-                  <w:r>
-                    <w:rPr>
-                      <w:sz w:val="16"/>
-                      <w:szCs w:val="16"/>
-                    </w:rPr>
-                    <w:t>log1p(</w:t>
-                  </w:r>
-                  <w:proofErr w:type="spellStart"/>
-                  <w:r>
-                    <w:rPr>
-                      <w:sz w:val="16"/>
-                      <w:szCs w:val="16"/>
-                    </w:rPr>
-                    <w:t>y_pred_cnn_lstm</w:t>
-                  </w:r>
-                  <w:proofErr w:type="spellEnd"/>
-                  <w:r>
-                    <w:rPr>
-                      <w:sz w:val="16"/>
-                      <w:szCs w:val="16"/>
-                    </w:rPr>
-                    <w:t>)))</w:t>
-                  </w:r>
-                </w:p>
-                <w:p>
-                  <w:pPr>
-                    <w:bidi w:val="0"/>
-                    <w:ind w:firstLine="0"/>
-                    <w:rPr>
-                      <w:sz w:val="16"/>
-                      <w:szCs w:val="16"/>
-                    </w:rPr>
-                  </w:pPr>
-                </w:p>
-              </w:txbxContent>
-            </v:textbox>
-          </v:shape>
-        </w:pict>
-      </w:r>
     </w:p>
     <w:p>
       <w:pPr>
         <w:jc w:val="center"/>
         <w:rPr>
-          <w:rFonts w:cs="B Nazanin"/>
+          <w:rFonts w:asciiTheme="majorBidi" w:hAnsiTheme="majorBidi" w:cs="B Nazanin"/>
+          <w:sz w:val="32"/>
+          <w:szCs w:val="32"/>
           <w:rtl/>
         </w:rPr>
       </w:pPr>
-      <w:r>
-        <w:rPr>
-          <w:rFonts w:cs="B Nazanin"/>
-        </w:rPr>
-        <w:pict w14:anchorId="6F2382F3">
-          <v:shape id="_x0000_i1031" type="#_x0000_t75" style="width:435pt;height:417.75pt">
-            <v:imagedata croptop="-65520f" cropbottom="65520f"/>
-          </v:shape>
-        </w:pict>
-      </w:r>
     </w:p>
     <w:p>
       <w:pPr>
-        <w:jc w:val="both"/>
-        <w:rPr>
-          <w:rFonts w:asciiTheme="majorBidi" w:hAnsiTheme="majorBidi" w:cs="B Nazanin"/>
-          <w:sz w:val="28"/>
-          <w:szCs w:val="28"/>
+        <w:jc w:val="center"/>
+        <w:rPr>
+          <w:rFonts w:asciiTheme="majorBidi" w:hAnsiTheme="majorBidi" w:cs="B Nazanin"/>
+          <w:sz w:val="32"/>
+          <w:szCs w:val="32"/>
+          <w:rtl/>
+        </w:rPr>
+      </w:pPr>
+    </w:p>
+    <w:p>
+      <w:pPr>
+        <w:jc w:val="center"/>
+        <w:rPr>
+          <w:rFonts w:asciiTheme="majorBidi" w:hAnsiTheme="majorBidi" w:cs="B Nazanin"/>
+          <w:sz w:val="32"/>
+          <w:szCs w:val="32"/>
+          <w:rtl/>
+        </w:rPr>
+      </w:pPr>
+    </w:p>
+    <w:p>
+      <w:pPr>
+        <w:jc w:val="center"/>
+        <w:rPr>
+          <w:rFonts w:asciiTheme="majorBidi" w:hAnsiTheme="majorBidi" w:cs="B Nazanin"/>
+          <w:sz w:val="32"/>
+          <w:szCs w:val="32"/>
+          <w:rtl/>
+        </w:rPr>
+      </w:pPr>
+    </w:p>
+    <w:p>
+      <w:pPr>
+        <w:jc w:val="center"/>
+        <w:rPr>
+          <w:rFonts w:asciiTheme="majorBidi" w:hAnsiTheme="majorBidi" w:cs="B Nazanin"/>
+          <w:sz w:val="32"/>
+          <w:szCs w:val="32"/>
+          <w:rtl/>
+        </w:rPr>
+      </w:pPr>
+    </w:p>
+    <w:p>
+      <w:pPr>
+        <w:jc w:val="center"/>
+        <w:rPr>
+          <w:rFonts w:asciiTheme="majorBidi" w:hAnsiTheme="majorBidi" w:cs="B Nazanin"/>
+          <w:sz w:val="32"/>
+          <w:szCs w:val="32"/>
+          <w:rtl/>
+        </w:rPr>
+      </w:pPr>
+    </w:p>
+    <w:p>
+      <w:pPr>
+        <w:jc w:val="center"/>
+        <w:rPr>
+          <w:rFonts w:asciiTheme="majorBidi" w:hAnsiTheme="majorBidi" w:cs="B Nazanin"/>
+          <w:sz w:val="32"/>
+          <w:szCs w:val="32"/>
+          <w:rtl/>
+        </w:rPr>
+      </w:pPr>
+    </w:p>
+    <w:p>
+      <w:pPr>
+        <w:jc w:val="center"/>
+        <w:rPr>
+          <w:rFonts w:asciiTheme="majorBidi" w:hAnsiTheme="majorBidi" w:cs="B Nazanin"/>
+          <w:sz w:val="32"/>
+          <w:szCs w:val="32"/>
+          <w:rtl/>
+        </w:rPr>
+      </w:pPr>
+    </w:p>
+    <w:p>
+      <w:pPr>
+        <w:jc w:val="center"/>
+        <w:rPr>
+          <w:rFonts w:asciiTheme="majorBidi" w:hAnsiTheme="majorBidi" w:cs="B Nazanin"/>
+          <w:sz w:val="32"/>
+          <w:szCs w:val="32"/>
+          <w:rtl/>
+        </w:rPr>
+      </w:pPr>
+    </w:p>
+    <w:p>
+      <w:pPr>
+        <w:jc w:val="center"/>
+        <w:rPr>
+          <w:rFonts w:asciiTheme="majorBidi" w:hAnsiTheme="majorBidi" w:cs="B Nazanin"/>
+          <w:sz w:val="32"/>
+          <w:szCs w:val="32"/>
+          <w:rtl/>
+        </w:rPr>
+      </w:pPr>
+    </w:p>
+    <w:p>
+      <w:pPr>
+        <w:jc w:val="center"/>
+        <w:rPr>
+          <w:rFonts w:asciiTheme="majorBidi" w:hAnsiTheme="majorBidi" w:cs="B Nazanin"/>
+          <w:sz w:val="32"/>
+          <w:szCs w:val="32"/>
           <w:rtl/>
         </w:rPr>
       </w:pPr>
@@ -29132,20 +29112,7 @@
       <w:pPr>
         <w:jc w:val="both"/>
         <w:rPr>
-          <w:rFonts w:asciiTheme="majorBidi" w:hAnsiTheme="majorBidi" w:cs="B Nazanin"/>
-          <w:sz w:val="28"/>
-          <w:szCs w:val="28"/>
-          <w:rtl/>
-        </w:rPr>
-      </w:pPr>
-    </w:p>
-    <w:p>
-      <w:pPr>
-        <w:jc w:val="both"/>
-        <w:rPr>
-          <w:rFonts w:asciiTheme="majorBidi" w:hAnsiTheme="majorBidi" w:cs="B Nazanin"/>
-          <w:sz w:val="32"/>
-          <w:szCs w:val="32"/>
+          <w:rFonts w:cs="B Nazanin"/>
           <w:rtl/>
         </w:rPr>
       </w:pPr>
@@ -29800,14 +29767,6 @@
           <w:sz w:val="32"/>
           <w:szCs w:val="32"/>
           <w:rtl/>
-        </w:rPr>
-        <w:t xml:space="preserve"> </w:t>
-      </w:r>
-      <w:r>
-        <w:rPr>
-          <w:rFonts w:asciiTheme="majorBidi" w:hAnsiTheme="majorBidi" w:cs="B Nazanin"/>
-          <w:sz w:val="32"/>
-          <w:szCs w:val="32"/>
         </w:rPr>
         <w:t xml:space="preserve"> </w:t>
       </w:r>
@@ -31728,7 +31687,7 @@
           <w:rFonts w:cs="B Nazanin"/>
         </w:rPr>
         <w:pict w14:anchorId="580D537C">
-          <v:shape id="_x0000_i1032" type="#_x0000_t75" style="width:6in;height:402pt">
+          <v:shape id="_x0000_i1032" type="#_x0000_t75" style="width:6in;height:402.1pt">
             <v:imagedata croptop="-65520f" cropbottom="65520f"/>
           </v:shape>
         </w:pict>
@@ -32062,16 +32021,6 @@
           <w:kern w:val="0"/>
           <w:sz w:val="32"/>
           <w:szCs w:val="32"/>
-          <w14:ligatures w14:val="none"/>
-        </w:rPr>
-        <w:t xml:space="preserve"> </w:t>
-      </w:r>
-      <w:r>
-        <w:rPr>
-          <w:rFonts w:ascii="Times New Roman" w:eastAsia="Times New Roman" w:hAnsi="Times New Roman" w:cs="B Nazanin"/>
-          <w:kern w:val="0"/>
-          <w:sz w:val="32"/>
-          <w:szCs w:val="32"/>
           <w:rtl/>
           <w14:ligatures w14:val="none"/>
         </w:rPr>
@@ -32618,16 +32567,6 @@
           <w:sz w:val="32"/>
           <w:szCs w:val="32"/>
           <w:rtl/>
-          <w14:ligatures w14:val="none"/>
-        </w:rPr>
-        <w:t xml:space="preserve"> </w:t>
-      </w:r>
-      <w:r>
-        <w:rPr>
-          <w:rFonts w:ascii="Times New Roman" w:eastAsia="Times New Roman" w:hAnsi="Times New Roman" w:cs="B Nazanin"/>
-          <w:kern w:val="0"/>
-          <w:sz w:val="32"/>
-          <w:szCs w:val="32"/>
           <w14:ligatures w14:val="none"/>
         </w:rPr>
         <w:t xml:space="preserve"> </w:t>
@@ -34186,7 +34125,7 @@
           <w14:ligatures w14:val="none"/>
         </w:rPr>
         <w:pict w14:anchorId="56636156">
-          <v:shape id="_x0000_i1033" type="#_x0000_t75" style="width:372.75pt;height:246pt">
+          <v:shape id="_x0000_i1033" type="#_x0000_t75" style="width:372.9pt;height:245.9pt">
             <v:imagedata croptop="-65520f" cropbottom="65520f"/>
           </v:shape>
         </w:pict>
@@ -35000,10 +34939,6 @@
     <w:p>
       <w:pPr>
         <w:ind w:firstLine="0"/>
-      </w:pPr>
-    </w:p>
-    <w:p>
-      <w:pPr>
         <w:jc w:val="both"/>
         <w:rPr>
           <w:rFonts w:asciiTheme="majorBidi" w:hAnsiTheme="majorBidi" w:cs="B Nazanin"/>
@@ -35923,7 +35858,16 @@
           <w:szCs w:val="32"/>
           <w:lang w:bidi="fa-IR"/>
         </w:rPr>
-        <w:t xml:space="preserve"> MSE</w:t>
+        <w:t xml:space="preserve"> </w:t>
+      </w:r>
+      <w:r>
+        <w:rPr>
+          <w:rFonts w:asciiTheme="majorBidi" w:hAnsiTheme="majorBidi" w:cs="B Nazanin"/>
+          <w:sz w:val="28"/>
+          <w:szCs w:val="28"/>
+          <w:lang w:bidi="fa-IR"/>
+        </w:rPr>
+        <w:t>MSE</w:t>
       </w:r>
       <w:r>
         <w:rPr>
@@ -35978,7 +35922,25 @@
           <w:szCs w:val="32"/>
           <w:lang w:bidi="fa-IR"/>
         </w:rPr>
-        <w:t xml:space="preserve"> epoch </w:t>
+        <w:t xml:space="preserve"> </w:t>
+      </w:r>
+      <w:r>
+        <w:rPr>
+          <w:rFonts w:asciiTheme="majorBidi" w:hAnsiTheme="majorBidi" w:cs="B Nazanin"/>
+          <w:sz w:val="28"/>
+          <w:szCs w:val="28"/>
+          <w:lang w:bidi="fa-IR"/>
+        </w:rPr>
+        <w:t>epoch</w:t>
+      </w:r>
+      <w:r>
+        <w:rPr>
+          <w:rFonts w:asciiTheme="majorBidi" w:hAnsiTheme="majorBidi" w:cs="B Nazanin"/>
+          <w:sz w:val="32"/>
+          <w:szCs w:val="32"/>
+          <w:lang w:bidi="fa-IR"/>
+        </w:rPr>
+        <w:t xml:space="preserve"> </w:t>
       </w:r>
       <w:r>
         <w:rPr>
@@ -39151,7 +39113,7 @@
           <w:lang w:bidi="fa-IR"/>
         </w:rPr>
         <w:pict w14:anchorId="5F75DC25">
-          <v:shape id="_x0000_i1036" type="#_x0000_t75" style="width:405.75pt;height:291.75pt">
+          <v:shape id="_x0000_i1036" type="#_x0000_t75" style="width:405.5pt;height:291.4pt">
             <v:imagedata croptop="-65520f" cropbottom="65520f"/>
           </v:shape>
         </w:pict>
@@ -39772,7 +39734,7 @@
           <w:szCs w:val="32"/>
           <w:rtl/>
         </w:rPr>
-        <w:t xml:space="preserve"> برای تحلیل دقت عمومی مدل بدون توجه به جهت خطا، از </w:t>
+        <w:t xml:space="preserve"> برای تحلیل دقت عمومی مدل بدون توجه به جهت خطا، از</w:t>
       </w:r>
       <w:r>
         <w:rPr>
@@ -41052,7 +41014,7 @@
           <w:lang w:bidi="fa-IR"/>
         </w:rPr>
         <w:pict w14:anchorId="426D44F4">
-          <v:shape id="_x0000_i1037" type="#_x0000_t75" style="width:420.75pt;height:213pt">
+          <v:shape id="_x0000_i1037" type="#_x0000_t75" style="width:420.45pt;height:213.3pt">
             <v:imagedata croptop="-65520f" cropbottom="65520f"/>
           </v:shape>
         </w:pict>
@@ -41172,7 +41134,7 @@
           <w:sz w:val="22"/>
           <w:szCs w:val="22"/>
         </w:rPr>
-        <w:t>2</w:t>
+        <w:t>3</w:t>
       </w:r>
       <w:r>
         <w:rPr>

</xml_diff>